<commit_message>
Mas mierdas de window
</commit_message>
<xml_diff>
--- a/investigacion_de_operaciones/clase12/MetodoDual(2Fases).docx
+++ b/investigacion_de_operaciones/clase12/MetodoDual(2Fases).docx
@@ -81,6 +81,7 @@
                                 <w:lang w:val="es-MX" w:eastAsia="es-CR"/>
                               </w:rPr>
                             </w:pPr>
+                            <w:proofErr w:type="gramStart"/>
                             <w:r>
                               <w:rPr>
                                 <w:rFonts w:ascii="Trebuchet MS" w:eastAsia="Times New Roman" w:hAnsi="Trebuchet MS" w:cs="Times New Roman"/>
@@ -91,7 +92,20 @@
                                 <w:szCs w:val="20"/>
                                 <w:lang w:val="es-MX" w:eastAsia="es-CR"/>
                               </w:rPr>
-                              <w:t>( 2 Fases)</w:t>
+                              <w:t>( 2</w:t>
+                            </w:r>
+                            <w:proofErr w:type="gramEnd"/>
+                            <w:r>
+                              <w:rPr>
+                                <w:rFonts w:ascii="Trebuchet MS" w:eastAsia="Times New Roman" w:hAnsi="Trebuchet MS" w:cs="Times New Roman"/>
+                                <w:b/>
+                                <w:bCs/>
+                                <w:color w:val="FFFFFF" w:themeColor="background1"/>
+                                <w:sz w:val="20"/>
+                                <w:szCs w:val="20"/>
+                                <w:lang w:val="es-MX" w:eastAsia="es-CR"/>
+                              </w:rPr>
+                              <w:t xml:space="preserve"> Fases)</w:t>
                             </w:r>
                           </w:p>
                           <w:p/>
@@ -737,7 +751,27 @@
                 <w:szCs w:val="24"/>
                 <w:lang w:val="es-MX" w:eastAsia="es-CR"/>
               </w:rPr>
-              <w:t xml:space="preserve">           x,y≥0</w:t>
+              <w:t xml:space="preserve">           </w:t>
+            </w:r>
+            <w:proofErr w:type="gramStart"/>
+            <w:r>
+              <w:rPr>
+                <w:rFonts w:ascii="Trebuchet MS" w:eastAsia="Times New Roman" w:hAnsi="Trebuchet MS" w:cs="Times New Roman"/>
+                <w:sz w:val="24"/>
+                <w:szCs w:val="24"/>
+                <w:lang w:val="es-MX" w:eastAsia="es-CR"/>
+              </w:rPr>
+              <w:t>x,y</w:t>
+            </w:r>
+            <w:proofErr w:type="gramEnd"/>
+            <w:r>
+              <w:rPr>
+                <w:rFonts w:ascii="Trebuchet MS" w:eastAsia="Times New Roman" w:hAnsi="Trebuchet MS" w:cs="Times New Roman"/>
+                <w:sz w:val="24"/>
+                <w:szCs w:val="24"/>
+                <w:lang w:val="es-MX" w:eastAsia="es-CR"/>
+              </w:rPr>
+              <w:t>≥0</w:t>
             </w:r>
           </w:p>
           <w:p>
@@ -868,16 +902,36 @@
                 <w:szCs w:val="24"/>
                 <w:lang w:val="es-MX" w:eastAsia="es-CR"/>
               </w:rPr>
-              <w:t>2x+3y+a1+e1=20 (A1-E1)</w:t>
-            </w:r>
-            <w:r>
-              <w:rPr>
-                <w:rFonts w:ascii="Trebuchet MS" w:eastAsia="Times New Roman" w:hAnsi="Trebuchet MS" w:cs="Times New Roman"/>
-                <w:sz w:val="24"/>
-                <w:szCs w:val="24"/>
-                <w:lang w:val="es-MX" w:eastAsia="es-CR"/>
-              </w:rPr>
-              <w:t>(y1)</w:t>
+              <w:t>2x+3y+a1+e1=20 (A1-E</w:t>
+            </w:r>
+            <w:proofErr w:type="gramStart"/>
+            <w:r>
+              <w:rPr>
+                <w:rFonts w:ascii="Trebuchet MS" w:eastAsia="Times New Roman" w:hAnsi="Trebuchet MS" w:cs="Times New Roman"/>
+                <w:sz w:val="24"/>
+                <w:szCs w:val="24"/>
+                <w:lang w:val="es-MX" w:eastAsia="es-CR"/>
+              </w:rPr>
+              <w:t>1)</w:t>
+            </w:r>
+            <w:r>
+              <w:rPr>
+                <w:rFonts w:ascii="Trebuchet MS" w:eastAsia="Times New Roman" w:hAnsi="Trebuchet MS" w:cs="Times New Roman"/>
+                <w:sz w:val="24"/>
+                <w:szCs w:val="24"/>
+                <w:lang w:val="es-MX" w:eastAsia="es-CR"/>
+              </w:rPr>
+              <w:t>(</w:t>
+            </w:r>
+            <w:proofErr w:type="gramEnd"/>
+            <w:r>
+              <w:rPr>
+                <w:rFonts w:ascii="Trebuchet MS" w:eastAsia="Times New Roman" w:hAnsi="Trebuchet MS" w:cs="Times New Roman"/>
+                <w:sz w:val="24"/>
+                <w:szCs w:val="24"/>
+                <w:lang w:val="es-MX" w:eastAsia="es-CR"/>
+              </w:rPr>
+              <w:t>y1)</w:t>
             </w:r>
           </w:p>
           <w:p>
@@ -907,16 +961,36 @@
                 <w:szCs w:val="24"/>
                 <w:lang w:val="es-MX" w:eastAsia="es-CR"/>
               </w:rPr>
-              <w:t>30 (A2-E2)</w:t>
-            </w:r>
-            <w:r>
-              <w:rPr>
-                <w:rFonts w:ascii="Trebuchet MS" w:eastAsia="Times New Roman" w:hAnsi="Trebuchet MS" w:cs="Times New Roman"/>
-                <w:sz w:val="24"/>
-                <w:szCs w:val="24"/>
-                <w:lang w:val="es-MX" w:eastAsia="es-CR"/>
-              </w:rPr>
-              <w:t>(y2)</w:t>
+              <w:t>30 (A2-E</w:t>
+            </w:r>
+            <w:proofErr w:type="gramStart"/>
+            <w:r>
+              <w:rPr>
+                <w:rFonts w:ascii="Trebuchet MS" w:eastAsia="Times New Roman" w:hAnsi="Trebuchet MS" w:cs="Times New Roman"/>
+                <w:sz w:val="24"/>
+                <w:szCs w:val="24"/>
+                <w:lang w:val="es-MX" w:eastAsia="es-CR"/>
+              </w:rPr>
+              <w:t>2)</w:t>
+            </w:r>
+            <w:r>
+              <w:rPr>
+                <w:rFonts w:ascii="Trebuchet MS" w:eastAsia="Times New Roman" w:hAnsi="Trebuchet MS" w:cs="Times New Roman"/>
+                <w:sz w:val="24"/>
+                <w:szCs w:val="24"/>
+                <w:lang w:val="es-MX" w:eastAsia="es-CR"/>
+              </w:rPr>
+              <w:t>(</w:t>
+            </w:r>
+            <w:proofErr w:type="gramEnd"/>
+            <w:r>
+              <w:rPr>
+                <w:rFonts w:ascii="Trebuchet MS" w:eastAsia="Times New Roman" w:hAnsi="Trebuchet MS" w:cs="Times New Roman"/>
+                <w:sz w:val="24"/>
+                <w:szCs w:val="24"/>
+                <w:lang w:val="es-MX" w:eastAsia="es-CR"/>
+              </w:rPr>
+              <w:t>y2)</w:t>
             </w:r>
           </w:p>
           <w:p>
@@ -938,7 +1012,27 @@
                 <w:szCs w:val="24"/>
                 <w:lang w:val="es-MX" w:eastAsia="es-CR"/>
               </w:rPr>
-              <w:t xml:space="preserve">           x,y≥0</w:t>
+              <w:t xml:space="preserve">           </w:t>
+            </w:r>
+            <w:proofErr w:type="gramStart"/>
+            <w:r>
+              <w:rPr>
+                <w:rFonts w:ascii="Trebuchet MS" w:eastAsia="Times New Roman" w:hAnsi="Trebuchet MS" w:cs="Times New Roman"/>
+                <w:sz w:val="24"/>
+                <w:szCs w:val="24"/>
+                <w:lang w:val="es-MX" w:eastAsia="es-CR"/>
+              </w:rPr>
+              <w:t>x,y</w:t>
+            </w:r>
+            <w:proofErr w:type="gramEnd"/>
+            <w:r>
+              <w:rPr>
+                <w:rFonts w:ascii="Trebuchet MS" w:eastAsia="Times New Roman" w:hAnsi="Trebuchet MS" w:cs="Times New Roman"/>
+                <w:sz w:val="24"/>
+                <w:szCs w:val="24"/>
+                <w:lang w:val="es-MX" w:eastAsia="es-CR"/>
+              </w:rPr>
+              <w:t>≥0</w:t>
             </w:r>
           </w:p>
           <w:p>
@@ -976,7 +1070,16 @@
                 <w:szCs w:val="24"/>
                 <w:lang w:val="es-MX" w:eastAsia="es-CR"/>
               </w:rPr>
-              <w:t>Max 2=</w:t>
+              <w:t xml:space="preserve">Max </w:t>
+            </w:r>
+            <w:r>
+              <w:rPr>
+                <w:rFonts w:ascii="Trebuchet MS" w:eastAsia="Times New Roman" w:hAnsi="Trebuchet MS" w:cs="Times New Roman"/>
+                <w:sz w:val="24"/>
+                <w:szCs w:val="24"/>
+                <w:lang w:val="es-MX" w:eastAsia="es-CR"/>
+              </w:rPr>
+              <w:t>w = 20y1+30y2</w:t>
             </w:r>
           </w:p>
           <w:p>
@@ -2925,6 +3028,7 @@
         </w:rPr>
         <w:t xml:space="preserve">s 2 Fases </w:t>
       </w:r>
+      <w:proofErr w:type="gramStart"/>
       <w:r>
         <w:rPr>
           <w:rFonts w:ascii="Trebuchet MS" w:eastAsia="Times New Roman" w:hAnsi="Trebuchet MS" w:cs="Times New Roman"/>
@@ -2952,7 +3056,18 @@
           <w:highlight w:val="yellow"/>
           <w:lang w:val="es-MX" w:eastAsia="es-CR"/>
         </w:rPr>
-        <w:t>terminar Fase 1)</w:t>
+        <w:t>terminar</w:t>
+      </w:r>
+      <w:proofErr w:type="gramEnd"/>
+      <w:r>
+        <w:rPr>
+          <w:rFonts w:ascii="Trebuchet MS" w:eastAsia="Times New Roman" w:hAnsi="Trebuchet MS" w:cs="Times New Roman"/>
+          <w:sz w:val="24"/>
+          <w:szCs w:val="24"/>
+          <w:highlight w:val="yellow"/>
+          <w:lang w:val="es-MX" w:eastAsia="es-CR"/>
+        </w:rPr>
+        <w:t xml:space="preserve"> Fase 1)</w:t>
       </w:r>
     </w:p>
     <w:tbl>
@@ -4037,6 +4152,7 @@
                 <w:lang w:val="es-MX" w:eastAsia="es-CR"/>
               </w:rPr>
             </w:pPr>
+            <w:proofErr w:type="spellStart"/>
             <w:r>
               <w:rPr>
                 <w:rFonts w:ascii="Trebuchet MS" w:eastAsia="Times New Roman" w:hAnsi="Trebuchet MS" w:cs="Times New Roman"/>
@@ -4046,6 +4162,7 @@
               </w:rPr>
               <w:t>Matriz.O</w:t>
             </w:r>
+            <w:proofErr w:type="spellEnd"/>
           </w:p>
         </w:tc>
         <w:tc>
@@ -4091,6 +4208,7 @@
                 <w:lang w:val="es-MX" w:eastAsia="es-CR"/>
               </w:rPr>
             </w:pPr>
+            <w:proofErr w:type="spellStart"/>
             <w:r>
               <w:rPr>
                 <w:rFonts w:ascii="Trebuchet MS" w:eastAsia="Times New Roman" w:hAnsi="Trebuchet MS" w:cs="Times New Roman"/>
@@ -4100,6 +4218,7 @@
               </w:rPr>
               <w:t>Multiplicacion</w:t>
             </w:r>
+            <w:proofErr w:type="spellEnd"/>
           </w:p>
         </w:tc>
         <w:tc>
@@ -4145,6 +4264,7 @@
                 <w:lang w:val="es-MX" w:eastAsia="es-CR"/>
               </w:rPr>
             </w:pPr>
+            <w:proofErr w:type="spellStart"/>
             <w:r>
               <w:rPr>
                 <w:rFonts w:ascii="Trebuchet MS" w:eastAsia="Times New Roman" w:hAnsi="Trebuchet MS" w:cs="Times New Roman"/>
@@ -4154,6 +4274,7 @@
               </w:rPr>
               <w:t>Operacion</w:t>
             </w:r>
+            <w:proofErr w:type="spellEnd"/>
           </w:p>
         </w:tc>
         <w:tc>
@@ -4548,6 +4669,7 @@
                 <w:lang w:val="es-MX" w:eastAsia="es-CR"/>
               </w:rPr>
             </w:pPr>
+            <w:proofErr w:type="spellStart"/>
             <w:r>
               <w:rPr>
                 <w:rFonts w:ascii="Trebuchet MS" w:eastAsia="Times New Roman" w:hAnsi="Trebuchet MS" w:cs="Times New Roman"/>
@@ -4557,6 +4679,7 @@
               </w:rPr>
               <w:t>Matriz.O</w:t>
             </w:r>
+            <w:proofErr w:type="spellEnd"/>
           </w:p>
         </w:tc>
         <w:tc>
@@ -4602,6 +4725,7 @@
                 <w:lang w:val="es-MX" w:eastAsia="es-CR"/>
               </w:rPr>
             </w:pPr>
+            <w:proofErr w:type="spellStart"/>
             <w:r>
               <w:rPr>
                 <w:rFonts w:ascii="Trebuchet MS" w:eastAsia="Times New Roman" w:hAnsi="Trebuchet MS" w:cs="Times New Roman"/>
@@ -4611,6 +4735,7 @@
               </w:rPr>
               <w:t>Multiplicacion</w:t>
             </w:r>
+            <w:proofErr w:type="spellEnd"/>
           </w:p>
         </w:tc>
         <w:tc>
@@ -4656,6 +4781,7 @@
                 <w:lang w:val="es-MX" w:eastAsia="es-CR"/>
               </w:rPr>
             </w:pPr>
+            <w:proofErr w:type="spellStart"/>
             <w:r>
               <w:rPr>
                 <w:rFonts w:ascii="Trebuchet MS" w:eastAsia="Times New Roman" w:hAnsi="Trebuchet MS" w:cs="Times New Roman"/>
@@ -4665,6 +4791,7 @@
               </w:rPr>
               <w:t>Operacion</w:t>
             </w:r>
+            <w:proofErr w:type="spellEnd"/>
           </w:p>
         </w:tc>
         <w:tc>
@@ -5041,6 +5168,7 @@
                 <w:lang w:val="es-MX" w:eastAsia="es-CR"/>
               </w:rPr>
             </w:pPr>
+            <w:proofErr w:type="spellStart"/>
             <w:r>
               <w:rPr>
                 <w:rFonts w:ascii="Trebuchet MS" w:eastAsia="Times New Roman" w:hAnsi="Trebuchet MS" w:cs="Times New Roman"/>
@@ -5050,6 +5178,7 @@
               </w:rPr>
               <w:t>Matriz.O</w:t>
             </w:r>
+            <w:proofErr w:type="spellEnd"/>
           </w:p>
         </w:tc>
         <w:tc>
@@ -5095,6 +5224,7 @@
                 <w:lang w:val="es-MX" w:eastAsia="es-CR"/>
               </w:rPr>
             </w:pPr>
+            <w:proofErr w:type="spellStart"/>
             <w:r>
               <w:rPr>
                 <w:rFonts w:ascii="Trebuchet MS" w:eastAsia="Times New Roman" w:hAnsi="Trebuchet MS" w:cs="Times New Roman"/>
@@ -5104,6 +5234,7 @@
               </w:rPr>
               <w:t>Multiplicacion</w:t>
             </w:r>
+            <w:proofErr w:type="spellEnd"/>
           </w:p>
         </w:tc>
         <w:tc>
@@ -5149,6 +5280,7 @@
                 <w:lang w:val="es-MX" w:eastAsia="es-CR"/>
               </w:rPr>
             </w:pPr>
+            <w:proofErr w:type="spellStart"/>
             <w:r>
               <w:rPr>
                 <w:rFonts w:ascii="Trebuchet MS" w:eastAsia="Times New Roman" w:hAnsi="Trebuchet MS" w:cs="Times New Roman"/>
@@ -5158,6 +5290,7 @@
               </w:rPr>
               <w:t>Operacion</w:t>
             </w:r>
+            <w:proofErr w:type="spellEnd"/>
           </w:p>
         </w:tc>
         <w:tc>
@@ -5534,6 +5667,7 @@
                 <w:lang w:val="es-MX" w:eastAsia="es-CR"/>
               </w:rPr>
             </w:pPr>
+            <w:proofErr w:type="spellStart"/>
             <w:r>
               <w:rPr>
                 <w:rFonts w:ascii="Trebuchet MS" w:eastAsia="Times New Roman" w:hAnsi="Trebuchet MS" w:cs="Times New Roman"/>
@@ -5543,6 +5677,7 @@
               </w:rPr>
               <w:t>Matriz.O</w:t>
             </w:r>
+            <w:proofErr w:type="spellEnd"/>
           </w:p>
         </w:tc>
         <w:tc>
@@ -5588,6 +5723,7 @@
                 <w:lang w:val="es-MX" w:eastAsia="es-CR"/>
               </w:rPr>
             </w:pPr>
+            <w:proofErr w:type="spellStart"/>
             <w:r>
               <w:rPr>
                 <w:rFonts w:ascii="Trebuchet MS" w:eastAsia="Times New Roman" w:hAnsi="Trebuchet MS" w:cs="Times New Roman"/>
@@ -5597,6 +5733,7 @@
               </w:rPr>
               <w:t>Multiplicacion</w:t>
             </w:r>
+            <w:proofErr w:type="spellEnd"/>
           </w:p>
         </w:tc>
         <w:tc>
@@ -5642,6 +5779,7 @@
                 <w:lang w:val="es-MX" w:eastAsia="es-CR"/>
               </w:rPr>
             </w:pPr>
+            <w:proofErr w:type="spellStart"/>
             <w:r>
               <w:rPr>
                 <w:rFonts w:ascii="Trebuchet MS" w:eastAsia="Times New Roman" w:hAnsi="Trebuchet MS" w:cs="Times New Roman"/>
@@ -5651,6 +5789,7 @@
               </w:rPr>
               <w:t>Operacion</w:t>
             </w:r>
+            <w:proofErr w:type="spellEnd"/>
           </w:p>
         </w:tc>
         <w:tc>
@@ -6028,6 +6167,7 @@
                 <w:lang w:val="es-MX" w:eastAsia="es-CR"/>
               </w:rPr>
             </w:pPr>
+            <w:proofErr w:type="spellStart"/>
             <w:r>
               <w:rPr>
                 <w:rFonts w:ascii="Trebuchet MS" w:eastAsia="Times New Roman" w:hAnsi="Trebuchet MS" w:cs="Times New Roman"/>
@@ -6037,6 +6177,7 @@
               </w:rPr>
               <w:t>Matriz.O</w:t>
             </w:r>
+            <w:proofErr w:type="spellEnd"/>
           </w:p>
         </w:tc>
         <w:tc>
@@ -6082,6 +6223,7 @@
                 <w:lang w:val="es-MX" w:eastAsia="es-CR"/>
               </w:rPr>
             </w:pPr>
+            <w:proofErr w:type="spellStart"/>
             <w:r>
               <w:rPr>
                 <w:rFonts w:ascii="Trebuchet MS" w:eastAsia="Times New Roman" w:hAnsi="Trebuchet MS" w:cs="Times New Roman"/>
@@ -6091,6 +6233,7 @@
               </w:rPr>
               <w:t>Multiplicacion</w:t>
             </w:r>
+            <w:proofErr w:type="spellEnd"/>
           </w:p>
         </w:tc>
         <w:tc>
@@ -6145,6 +6288,7 @@
                 <w:lang w:val="es-MX" w:eastAsia="es-CR"/>
               </w:rPr>
             </w:pPr>
+            <w:proofErr w:type="spellStart"/>
             <w:r>
               <w:rPr>
                 <w:rFonts w:ascii="Trebuchet MS" w:eastAsia="Times New Roman" w:hAnsi="Trebuchet MS" w:cs="Times New Roman"/>
@@ -6154,6 +6298,7 @@
               </w:rPr>
               <w:t>Operacion</w:t>
             </w:r>
+            <w:proofErr w:type="spellEnd"/>
           </w:p>
         </w:tc>
         <w:tc>
@@ -6530,6 +6675,7 @@
                 <w:lang w:val="es-MX" w:eastAsia="es-CR"/>
               </w:rPr>
             </w:pPr>
+            <w:proofErr w:type="spellStart"/>
             <w:r>
               <w:rPr>
                 <w:rFonts w:ascii="Trebuchet MS" w:eastAsia="Times New Roman" w:hAnsi="Trebuchet MS" w:cs="Times New Roman"/>
@@ -6539,6 +6685,7 @@
               </w:rPr>
               <w:t>Matriz.O</w:t>
             </w:r>
+            <w:proofErr w:type="spellEnd"/>
           </w:p>
         </w:tc>
         <w:tc>
@@ -6584,6 +6731,7 @@
                 <w:lang w:val="es-MX" w:eastAsia="es-CR"/>
               </w:rPr>
             </w:pPr>
+            <w:proofErr w:type="spellStart"/>
             <w:r>
               <w:rPr>
                 <w:rFonts w:ascii="Trebuchet MS" w:eastAsia="Times New Roman" w:hAnsi="Trebuchet MS" w:cs="Times New Roman"/>
@@ -6593,6 +6741,7 @@
               </w:rPr>
               <w:t>Multiplicacion</w:t>
             </w:r>
+            <w:proofErr w:type="spellEnd"/>
           </w:p>
         </w:tc>
         <w:tc>
@@ -6647,6 +6796,7 @@
                 <w:lang w:val="es-MX" w:eastAsia="es-CR"/>
               </w:rPr>
             </w:pPr>
+            <w:proofErr w:type="spellStart"/>
             <w:r>
               <w:rPr>
                 <w:rFonts w:ascii="Trebuchet MS" w:eastAsia="Times New Roman" w:hAnsi="Trebuchet MS" w:cs="Times New Roman"/>
@@ -6656,6 +6806,7 @@
               </w:rPr>
               <w:t>Operacion</w:t>
             </w:r>
+            <w:proofErr w:type="spellEnd"/>
           </w:p>
         </w:tc>
         <w:tc>
@@ -7032,6 +7183,7 @@
                 <w:lang w:val="es-MX" w:eastAsia="es-CR"/>
               </w:rPr>
             </w:pPr>
+            <w:proofErr w:type="spellStart"/>
             <w:r>
               <w:rPr>
                 <w:rFonts w:ascii="Trebuchet MS" w:eastAsia="Times New Roman" w:hAnsi="Trebuchet MS" w:cs="Times New Roman"/>
@@ -7041,6 +7193,7 @@
               </w:rPr>
               <w:t>Matriz.O</w:t>
             </w:r>
+            <w:proofErr w:type="spellEnd"/>
           </w:p>
         </w:tc>
         <w:tc>
@@ -7086,6 +7239,7 @@
                 <w:lang w:val="es-MX" w:eastAsia="es-CR"/>
               </w:rPr>
             </w:pPr>
+            <w:proofErr w:type="spellStart"/>
             <w:r>
               <w:rPr>
                 <w:rFonts w:ascii="Trebuchet MS" w:eastAsia="Times New Roman" w:hAnsi="Trebuchet MS" w:cs="Times New Roman"/>
@@ -7095,6 +7249,7 @@
               </w:rPr>
               <w:t>Multiplicacion</w:t>
             </w:r>
+            <w:proofErr w:type="spellEnd"/>
           </w:p>
         </w:tc>
         <w:tc>
@@ -7140,6 +7295,7 @@
                 <w:lang w:val="es-MX" w:eastAsia="es-CR"/>
               </w:rPr>
             </w:pPr>
+            <w:proofErr w:type="spellStart"/>
             <w:r>
               <w:rPr>
                 <w:rFonts w:ascii="Trebuchet MS" w:eastAsia="Times New Roman" w:hAnsi="Trebuchet MS" w:cs="Times New Roman"/>
@@ -7149,6 +7305,7 @@
               </w:rPr>
               <w:t>Operacion</w:t>
             </w:r>
+            <w:proofErr w:type="spellEnd"/>
           </w:p>
         </w:tc>
         <w:tc>
@@ -8355,8 +8512,19 @@
           <w:szCs w:val="24"/>
           <w:lang w:val="es-MX" w:eastAsia="es-CR"/>
         </w:rPr>
-        <w:t>Gauss Jordan</w:t>
+        <w:t xml:space="preserve">Gauss </w:t>
       </w:r>
+      <w:proofErr w:type="spellStart"/>
+      <w:r>
+        <w:rPr>
+          <w:rFonts w:ascii="Trebuchet MS" w:eastAsia="Times New Roman" w:hAnsi="Trebuchet MS" w:cs="Times New Roman"/>
+          <w:sz w:val="24"/>
+          <w:szCs w:val="24"/>
+          <w:lang w:val="es-MX" w:eastAsia="es-CR"/>
+        </w:rPr>
+        <w:t>Jordan</w:t>
+      </w:r>
+      <w:proofErr w:type="spellEnd"/>
     </w:p>
     <w:p>
       <w:pPr>
@@ -8376,8 +8544,19 @@
           <w:szCs w:val="24"/>
           <w:lang w:val="es-MX" w:eastAsia="es-CR"/>
         </w:rPr>
-        <w:t>3*FilaX+Z</w:t>
+        <w:t>3*</w:t>
       </w:r>
+      <w:proofErr w:type="spellStart"/>
+      <w:r>
+        <w:rPr>
+          <w:rFonts w:ascii="Trebuchet MS" w:eastAsia="Times New Roman" w:hAnsi="Trebuchet MS" w:cs="Times New Roman"/>
+          <w:sz w:val="24"/>
+          <w:szCs w:val="24"/>
+          <w:lang w:val="es-MX" w:eastAsia="es-CR"/>
+        </w:rPr>
+        <w:t>FilaX+Z</w:t>
+      </w:r>
+      <w:proofErr w:type="spellEnd"/>
     </w:p>
     <w:p>
       <w:pPr>
@@ -9926,8 +10105,19 @@
           <w:szCs w:val="24"/>
           <w:lang w:eastAsia="es-CR"/>
         </w:rPr>
-        <w:t>4*Filay+z</w:t>
+        <w:t>4*</w:t>
       </w:r>
+      <w:proofErr w:type="spellStart"/>
+      <w:r>
+        <w:rPr>
+          <w:rFonts w:ascii="Trebuchet MS" w:eastAsia="Times New Roman" w:hAnsi="Trebuchet MS" w:cs="Times New Roman"/>
+          <w:sz w:val="24"/>
+          <w:szCs w:val="24"/>
+          <w:lang w:eastAsia="es-CR"/>
+        </w:rPr>
+        <w:t>Filay+z</w:t>
+      </w:r>
+      <w:proofErr w:type="spellEnd"/>
     </w:p>
     <w:tbl>
       <w:tblPr>
@@ -11520,7 +11710,27 @@
           <w:szCs w:val="24"/>
           <w:lang w:eastAsia="es-CR"/>
         </w:rPr>
-        <w:t>X y Y en la base</w:t>
+        <w:t xml:space="preserve">X y </w:t>
+      </w:r>
+      <w:proofErr w:type="spellStart"/>
+      <w:r>
+        <w:rPr>
+          <w:rFonts w:ascii="Trebuchet MS" w:eastAsia="Times New Roman" w:hAnsi="Trebuchet MS" w:cs="Times New Roman"/>
+          <w:sz w:val="24"/>
+          <w:szCs w:val="24"/>
+          <w:lang w:eastAsia="es-CR"/>
+        </w:rPr>
+        <w:t>Y</w:t>
+      </w:r>
+      <w:proofErr w:type="spellEnd"/>
+      <w:r>
+        <w:rPr>
+          <w:rFonts w:ascii="Trebuchet MS" w:eastAsia="Times New Roman" w:hAnsi="Trebuchet MS" w:cs="Times New Roman"/>
+          <w:sz w:val="24"/>
+          <w:szCs w:val="24"/>
+          <w:lang w:eastAsia="es-CR"/>
+        </w:rPr>
+        <w:t xml:space="preserve"> en la base</w:t>
       </w:r>
     </w:p>
     <w:p>
@@ -11576,6 +11786,7 @@
           <w:lang w:eastAsia="es-CR"/>
         </w:rPr>
       </w:pPr>
+      <w:proofErr w:type="gramStart"/>
       <w:r>
         <w:rPr>
           <w:rFonts w:ascii="Trebuchet MS" w:eastAsia="Times New Roman" w:hAnsi="Trebuchet MS" w:cs="Times New Roman"/>
@@ -11583,7 +11794,17 @@
           <w:szCs w:val="24"/>
           <w:lang w:eastAsia="es-CR"/>
         </w:rPr>
-        <w:t>Punto(10/7, 40/7) Min z=3x+4y</w:t>
+        <w:t>Punto(</w:t>
+      </w:r>
+      <w:proofErr w:type="gramEnd"/>
+      <w:r>
+        <w:rPr>
+          <w:rFonts w:ascii="Trebuchet MS" w:eastAsia="Times New Roman" w:hAnsi="Trebuchet MS" w:cs="Times New Roman"/>
+          <w:sz w:val="24"/>
+          <w:szCs w:val="24"/>
+          <w:lang w:eastAsia="es-CR"/>
+        </w:rPr>
+        <w:t>10/7, 40/7) Min z=3x+4y</w:t>
       </w:r>
     </w:p>
     <w:p>
@@ -12158,15 +12379,6 @@
           <w:lang w:eastAsia="es-CR"/>
         </w:rPr>
       </w:pPr>
-      <w:r>
-        <w:rPr>
-          <w:rFonts w:ascii="Trebuchet MS" w:eastAsia="Times New Roman" w:hAnsi="Trebuchet MS" w:cs="Times New Roman"/>
-          <w:sz w:val="24"/>
-          <w:szCs w:val="24"/>
-          <w:lang w:eastAsia="es-CR"/>
-        </w:rPr>
-        <w:tab/>
-      </w:r>
     </w:p>
     <w:tbl>
       <w:tblPr>
@@ -12255,7 +12467,27 @@
                 <w:szCs w:val="24"/>
                 <w:lang w:eastAsia="es-CR"/>
               </w:rPr>
-              <w:t>X=0-(-2/7*7/3)=2/3</w:t>
+              <w:t>X=0-(-2/7*7/</w:t>
+            </w:r>
+            <w:proofErr w:type="gramStart"/>
+            <w:r>
+              <w:rPr>
+                <w:rFonts w:ascii="Trebuchet MS" w:eastAsia="Times New Roman" w:hAnsi="Trebuchet MS" w:cs="Times New Roman"/>
+                <w:sz w:val="24"/>
+                <w:szCs w:val="24"/>
+                <w:lang w:eastAsia="es-CR"/>
+              </w:rPr>
+              <w:t>3)=</w:t>
+            </w:r>
+            <w:proofErr w:type="gramEnd"/>
+            <w:r>
+              <w:rPr>
+                <w:rFonts w:ascii="Trebuchet MS" w:eastAsia="Times New Roman" w:hAnsi="Trebuchet MS" w:cs="Times New Roman"/>
+                <w:sz w:val="24"/>
+                <w:szCs w:val="24"/>
+                <w:lang w:eastAsia="es-CR"/>
+              </w:rPr>
+              <w:t>2/3</w:t>
             </w:r>
           </w:p>
         </w:tc>
@@ -12290,8 +12522,9 @@
                 <w:szCs w:val="24"/>
                 <w:lang w:eastAsia="es-CR"/>
               </w:rPr>
-              <w:t>0-(1/7*7/3</w:t>
-            </w:r>
+              <w:t>0-(1/7*7/</w:t>
+            </w:r>
+            <w:proofErr w:type="gramStart"/>
             <w:r>
               <w:rPr>
                 <w:rFonts w:ascii="Trebuchet MS" w:eastAsia="Times New Roman" w:hAnsi="Trebuchet MS" w:cs="Times New Roman"/>
@@ -12299,8 +12532,18 @@
                 <w:szCs w:val="24"/>
                 <w:lang w:eastAsia="es-CR"/>
               </w:rPr>
+              <w:t>3</w:t>
+            </w:r>
+            <w:r>
+              <w:rPr>
+                <w:rFonts w:ascii="Trebuchet MS" w:eastAsia="Times New Roman" w:hAnsi="Trebuchet MS" w:cs="Times New Roman"/>
+                <w:sz w:val="24"/>
+                <w:szCs w:val="24"/>
+                <w:lang w:eastAsia="es-CR"/>
+              </w:rPr>
               <w:t>)=</w:t>
             </w:r>
+            <w:proofErr w:type="gramEnd"/>
             <w:r>
               <w:rPr>
                 <w:rFonts w:ascii="Trebuchet MS" w:eastAsia="Times New Roman" w:hAnsi="Trebuchet MS" w:cs="Times New Roman"/>
@@ -12347,6 +12590,7 @@
               </w:rPr>
               <w:t>-(-2/7*</w:t>
             </w:r>
+            <w:proofErr w:type="gramStart"/>
             <w:r>
               <w:rPr>
                 <w:rFonts w:ascii="Trebuchet MS" w:eastAsia="Times New Roman" w:hAnsi="Trebuchet MS" w:cs="Times New Roman"/>
@@ -12365,6 +12609,7 @@
               </w:rPr>
               <w:t>)=</w:t>
             </w:r>
+            <w:proofErr w:type="gramEnd"/>
             <w:r>
               <w:rPr>
                 <w:rFonts w:ascii="Trebuchet MS" w:eastAsia="Times New Roman" w:hAnsi="Trebuchet MS" w:cs="Times New Roman"/>
@@ -12418,6 +12663,7 @@
               </w:rPr>
               <w:t>-(1/7*</w:t>
             </w:r>
+            <w:proofErr w:type="gramStart"/>
             <w:r>
               <w:rPr>
                 <w:rFonts w:ascii="Trebuchet MS" w:eastAsia="Times New Roman" w:hAnsi="Trebuchet MS" w:cs="Times New Roman"/>
@@ -12436,6 +12682,7 @@
               </w:rPr>
               <w:t>)=</w:t>
             </w:r>
+            <w:proofErr w:type="gramEnd"/>
             <w:r>
               <w:rPr>
                 <w:rFonts w:ascii="Trebuchet MS" w:eastAsia="Times New Roman" w:hAnsi="Trebuchet MS" w:cs="Times New Roman"/>
@@ -12489,8 +12736,9 @@
                 <w:szCs w:val="24"/>
                 <w:lang w:eastAsia="es-CR"/>
               </w:rPr>
-              <w:t>-5/3</w:t>
-            </w:r>
+              <w:t>-5/</w:t>
+            </w:r>
+            <w:proofErr w:type="gramStart"/>
             <w:r>
               <w:rPr>
                 <w:rFonts w:ascii="Trebuchet MS" w:eastAsia="Times New Roman" w:hAnsi="Trebuchet MS" w:cs="Times New Roman"/>
@@ -12498,8 +12746,18 @@
                 <w:szCs w:val="24"/>
                 <w:lang w:eastAsia="es-CR"/>
               </w:rPr>
+              <w:t>3</w:t>
+            </w:r>
+            <w:r>
+              <w:rPr>
+                <w:rFonts w:ascii="Trebuchet MS" w:eastAsia="Times New Roman" w:hAnsi="Trebuchet MS" w:cs="Times New Roman"/>
+                <w:sz w:val="24"/>
+                <w:szCs w:val="24"/>
+                <w:lang w:eastAsia="es-CR"/>
+              </w:rPr>
               <w:t>)=</w:t>
             </w:r>
+            <w:proofErr w:type="gramEnd"/>
             <w:r>
               <w:rPr>
                 <w:rFonts w:ascii="Trebuchet MS" w:eastAsia="Times New Roman" w:hAnsi="Trebuchet MS" w:cs="Times New Roman"/>
@@ -12560,8 +12818,9 @@
                 <w:szCs w:val="24"/>
                 <w:lang w:eastAsia="es-CR"/>
               </w:rPr>
-              <w:t>-5/3</w:t>
-            </w:r>
+              <w:t>-5/</w:t>
+            </w:r>
+            <w:proofErr w:type="gramStart"/>
             <w:r>
               <w:rPr>
                 <w:rFonts w:ascii="Trebuchet MS" w:eastAsia="Times New Roman" w:hAnsi="Trebuchet MS" w:cs="Times New Roman"/>
@@ -12569,8 +12828,18 @@
                 <w:szCs w:val="24"/>
                 <w:lang w:eastAsia="es-CR"/>
               </w:rPr>
+              <w:t>3</w:t>
+            </w:r>
+            <w:r>
+              <w:rPr>
+                <w:rFonts w:ascii="Trebuchet MS" w:eastAsia="Times New Roman" w:hAnsi="Trebuchet MS" w:cs="Times New Roman"/>
+                <w:sz w:val="24"/>
+                <w:szCs w:val="24"/>
+                <w:lang w:eastAsia="es-CR"/>
+              </w:rPr>
               <w:t>)=</w:t>
             </w:r>
+            <w:proofErr w:type="gramEnd"/>
             <w:r>
               <w:rPr>
                 <w:rFonts w:ascii="Trebuchet MS" w:eastAsia="Times New Roman" w:hAnsi="Trebuchet MS" w:cs="Times New Roman"/>
@@ -12617,6 +12886,7 @@
               </w:rPr>
               <w:t>-(-2/7*</w:t>
             </w:r>
+            <w:proofErr w:type="gramStart"/>
             <w:r>
               <w:rPr>
                 <w:rFonts w:ascii="Trebuchet MS" w:eastAsia="Times New Roman" w:hAnsi="Trebuchet MS" w:cs="Times New Roman"/>
@@ -12635,6 +12905,7 @@
               </w:rPr>
               <w:t>)=</w:t>
             </w:r>
+            <w:proofErr w:type="gramEnd"/>
             <w:r>
               <w:rPr>
                 <w:rFonts w:ascii="Trebuchet MS" w:eastAsia="Times New Roman" w:hAnsi="Trebuchet MS" w:cs="Times New Roman"/>
@@ -12688,6 +12959,7 @@
               </w:rPr>
               <w:t>-(1/7*</w:t>
             </w:r>
+            <w:proofErr w:type="gramStart"/>
             <w:r>
               <w:rPr>
                 <w:rFonts w:ascii="Trebuchet MS" w:eastAsia="Times New Roman" w:hAnsi="Trebuchet MS" w:cs="Times New Roman"/>
@@ -12706,6 +12978,7 @@
               </w:rPr>
               <w:t>)=</w:t>
             </w:r>
+            <w:proofErr w:type="gramEnd"/>
             <w:r>
               <w:rPr>
                 <w:rFonts w:ascii="Trebuchet MS" w:eastAsia="Times New Roman" w:hAnsi="Trebuchet MS" w:cs="Times New Roman"/>
@@ -12759,8 +13032,9 @@
                 <w:szCs w:val="24"/>
                 <w:lang w:eastAsia="es-CR"/>
               </w:rPr>
-              <w:t>10/3</w:t>
-            </w:r>
+              <w:t>10/</w:t>
+            </w:r>
+            <w:proofErr w:type="gramStart"/>
             <w:r>
               <w:rPr>
                 <w:rFonts w:ascii="Trebuchet MS" w:eastAsia="Times New Roman" w:hAnsi="Trebuchet MS" w:cs="Times New Roman"/>
@@ -12768,8 +13042,18 @@
                 <w:szCs w:val="24"/>
                 <w:lang w:eastAsia="es-CR"/>
               </w:rPr>
+              <w:t>3</w:t>
+            </w:r>
+            <w:r>
+              <w:rPr>
+                <w:rFonts w:ascii="Trebuchet MS" w:eastAsia="Times New Roman" w:hAnsi="Trebuchet MS" w:cs="Times New Roman"/>
+                <w:sz w:val="24"/>
+                <w:szCs w:val="24"/>
+                <w:lang w:eastAsia="es-CR"/>
+              </w:rPr>
               <w:t>)=</w:t>
             </w:r>
+            <w:proofErr w:type="gramEnd"/>
             <w:r>
               <w:rPr>
                 <w:rFonts w:ascii="Trebuchet MS" w:eastAsia="Times New Roman" w:hAnsi="Trebuchet MS" w:cs="Times New Roman"/>
@@ -12830,8 +13114,9 @@
                 <w:szCs w:val="24"/>
                 <w:lang w:eastAsia="es-CR"/>
               </w:rPr>
-              <w:t>10/3</w:t>
-            </w:r>
+              <w:t>10/</w:t>
+            </w:r>
+            <w:proofErr w:type="gramStart"/>
             <w:r>
               <w:rPr>
                 <w:rFonts w:ascii="Trebuchet MS" w:eastAsia="Times New Roman" w:hAnsi="Trebuchet MS" w:cs="Times New Roman"/>
@@ -12839,8 +13124,18 @@
                 <w:szCs w:val="24"/>
                 <w:lang w:eastAsia="es-CR"/>
               </w:rPr>
+              <w:t>3</w:t>
+            </w:r>
+            <w:r>
+              <w:rPr>
+                <w:rFonts w:ascii="Trebuchet MS" w:eastAsia="Times New Roman" w:hAnsi="Trebuchet MS" w:cs="Times New Roman"/>
+                <w:sz w:val="24"/>
+                <w:szCs w:val="24"/>
+                <w:lang w:eastAsia="es-CR"/>
+              </w:rPr>
               <w:t>)=</w:t>
             </w:r>
+            <w:proofErr w:type="gramEnd"/>
             <w:r>
               <w:rPr>
                 <w:rFonts w:ascii="Trebuchet MS" w:eastAsia="Times New Roman" w:hAnsi="Trebuchet MS" w:cs="Times New Roman"/>
@@ -13762,18 +14057,6 @@
           <w:lang w:eastAsia="es-CR"/>
         </w:rPr>
       </w:pPr>
-    </w:p>
-    <w:p>
-      <w:pPr>
-        <w:spacing w:before="100" w:beforeAutospacing="1" w:after="100" w:afterAutospacing="1" w:line="312" w:lineRule="atLeast"/>
-        <w:jc w:val="both"/>
-        <w:rPr>
-          <w:rFonts w:ascii="Trebuchet MS" w:eastAsia="Times New Roman" w:hAnsi="Trebuchet MS" w:cs="Times New Roman"/>
-          <w:sz w:val="24"/>
-          <w:szCs w:val="24"/>
-          <w:lang w:eastAsia="es-CR"/>
-        </w:rPr>
-      </w:pPr>
       <w:r>
         <w:rPr>
           <w:rFonts w:ascii="Trebuchet MS" w:eastAsia="Times New Roman" w:hAnsi="Trebuchet MS" w:cs="Times New Roman"/>
@@ -13802,7 +14085,27 @@
           <w:szCs w:val="24"/>
           <w:lang w:eastAsia="es-CR"/>
         </w:rPr>
-        <w:t>Y=0 esta en la base</w:t>
+        <w:t xml:space="preserve">Y=0 </w:t>
+      </w:r>
+      <w:proofErr w:type="spellStart"/>
+      <w:r>
+        <w:rPr>
+          <w:rFonts w:ascii="Trebuchet MS" w:eastAsia="Times New Roman" w:hAnsi="Trebuchet MS" w:cs="Times New Roman"/>
+          <w:sz w:val="24"/>
+          <w:szCs w:val="24"/>
+          <w:lang w:eastAsia="es-CR"/>
+        </w:rPr>
+        <w:t>esta</w:t>
+      </w:r>
+      <w:proofErr w:type="spellEnd"/>
+      <w:r>
+        <w:rPr>
+          <w:rFonts w:ascii="Trebuchet MS" w:eastAsia="Times New Roman" w:hAnsi="Trebuchet MS" w:cs="Times New Roman"/>
+          <w:sz w:val="24"/>
+          <w:szCs w:val="24"/>
+          <w:lang w:eastAsia="es-CR"/>
+        </w:rPr>
+        <w:t xml:space="preserve"> en la base</w:t>
       </w:r>
     </w:p>
     <w:p>
@@ -13844,7 +14147,27 @@
           <w:szCs w:val="24"/>
           <w:lang w:eastAsia="es-CR"/>
         </w:rPr>
-        <w:t>E2 esta en la base</w:t>
+        <w:t xml:space="preserve">E2 </w:t>
+      </w:r>
+      <w:proofErr w:type="spellStart"/>
+      <w:r>
+        <w:rPr>
+          <w:rFonts w:ascii="Trebuchet MS" w:eastAsia="Times New Roman" w:hAnsi="Trebuchet MS" w:cs="Times New Roman"/>
+          <w:sz w:val="24"/>
+          <w:szCs w:val="24"/>
+          <w:lang w:eastAsia="es-CR"/>
+        </w:rPr>
+        <w:t>esta</w:t>
+      </w:r>
+      <w:proofErr w:type="spellEnd"/>
+      <w:r>
+        <w:rPr>
+          <w:rFonts w:ascii="Trebuchet MS" w:eastAsia="Times New Roman" w:hAnsi="Trebuchet MS" w:cs="Times New Roman"/>
+          <w:sz w:val="24"/>
+          <w:szCs w:val="24"/>
+          <w:lang w:eastAsia="es-CR"/>
+        </w:rPr>
+        <w:t xml:space="preserve"> en la base</w:t>
       </w:r>
     </w:p>
     <w:p>
@@ -13880,6 +14203,7 @@
     <w:p>
       <w:pPr>
         <w:spacing w:before="100" w:beforeAutospacing="1" w:after="100" w:afterAutospacing="1" w:line="312" w:lineRule="atLeast"/>
+        <w:ind w:left="708" w:firstLine="708"/>
         <w:jc w:val="both"/>
         <w:rPr>
           <w:rFonts w:ascii="Trebuchet MS" w:eastAsia="Times New Roman" w:hAnsi="Trebuchet MS" w:cs="Times New Roman"/>
@@ -13894,6 +14218,1192 @@
           <w:sz w:val="24"/>
           <w:szCs w:val="24"/>
           <w:lang w:eastAsia="es-CR"/>
+        </w:rPr>
+        <w:t>3*0+4*20/3 = 80/3</w:t>
+      </w:r>
+      <w:r>
+        <w:rPr>
+          <w:rFonts w:ascii="Trebuchet MS" w:eastAsia="Times New Roman" w:hAnsi="Trebuchet MS" w:cs="Times New Roman"/>
+          <w:sz w:val="24"/>
+          <w:szCs w:val="24"/>
+          <w:lang w:eastAsia="es-CR"/>
+        </w:rPr>
+        <w:t xml:space="preserve"> </w:t>
+      </w:r>
+    </w:p>
+    <w:p>
+      <w:pPr>
+        <w:spacing w:before="100" w:beforeAutospacing="1" w:after="100" w:afterAutospacing="1" w:line="312" w:lineRule="atLeast"/>
+        <w:jc w:val="both"/>
+        <w:rPr>
+          <w:rFonts w:ascii="Trebuchet MS" w:eastAsia="Times New Roman" w:hAnsi="Trebuchet MS" w:cs="Times New Roman"/>
+          <w:sz w:val="24"/>
+          <w:szCs w:val="24"/>
+          <w:highlight w:val="yellow"/>
+          <w:lang w:eastAsia="es-CR"/>
+        </w:rPr>
+      </w:pPr>
+    </w:p>
+    <w:p>
+      <w:pPr>
+        <w:spacing w:before="100" w:beforeAutospacing="1" w:after="100" w:afterAutospacing="1" w:line="312" w:lineRule="atLeast"/>
+        <w:jc w:val="both"/>
+        <w:rPr>
+          <w:rFonts w:ascii="Trebuchet MS" w:eastAsia="Times New Roman" w:hAnsi="Trebuchet MS" w:cs="Times New Roman"/>
+          <w:sz w:val="24"/>
+          <w:szCs w:val="24"/>
+          <w:highlight w:val="yellow"/>
+          <w:lang w:eastAsia="es-CR"/>
+        </w:rPr>
+      </w:pPr>
+    </w:p>
+    <w:p>
+      <w:pPr>
+        <w:spacing w:before="100" w:beforeAutospacing="1" w:after="100" w:afterAutospacing="1" w:line="312" w:lineRule="atLeast"/>
+        <w:jc w:val="both"/>
+        <w:rPr>
+          <w:rFonts w:ascii="Trebuchet MS" w:eastAsia="Times New Roman" w:hAnsi="Trebuchet MS" w:cs="Times New Roman"/>
+          <w:sz w:val="24"/>
+          <w:szCs w:val="24"/>
+          <w:highlight w:val="yellow"/>
+          <w:lang w:eastAsia="es-CR"/>
+        </w:rPr>
+      </w:pPr>
+    </w:p>
+    <w:p>
+      <w:pPr>
+        <w:spacing w:before="100" w:beforeAutospacing="1" w:after="100" w:afterAutospacing="1" w:line="312" w:lineRule="atLeast"/>
+        <w:jc w:val="both"/>
+        <w:rPr>
+          <w:rFonts w:ascii="Trebuchet MS" w:eastAsia="Times New Roman" w:hAnsi="Trebuchet MS" w:cs="Times New Roman"/>
+          <w:sz w:val="24"/>
+          <w:szCs w:val="24"/>
+          <w:highlight w:val="yellow"/>
+          <w:lang w:eastAsia="es-CR"/>
+        </w:rPr>
+      </w:pPr>
+    </w:p>
+    <w:p>
+      <w:pPr>
+        <w:spacing w:before="100" w:beforeAutospacing="1" w:after="100" w:afterAutospacing="1" w:line="312" w:lineRule="atLeast"/>
+        <w:jc w:val="both"/>
+        <w:rPr>
+          <w:rFonts w:ascii="Trebuchet MS" w:eastAsia="Times New Roman" w:hAnsi="Trebuchet MS" w:cs="Times New Roman"/>
+          <w:sz w:val="24"/>
+          <w:szCs w:val="24"/>
+          <w:highlight w:val="yellow"/>
+          <w:lang w:eastAsia="es-CR"/>
+        </w:rPr>
+      </w:pPr>
+    </w:p>
+    <w:p>
+      <w:pPr>
+        <w:spacing w:before="100" w:beforeAutospacing="1" w:after="100" w:afterAutospacing="1" w:line="312" w:lineRule="atLeast"/>
+        <w:jc w:val="both"/>
+        <w:rPr>
+          <w:rFonts w:ascii="Trebuchet MS" w:eastAsia="Times New Roman" w:hAnsi="Trebuchet MS" w:cs="Times New Roman"/>
+          <w:sz w:val="24"/>
+          <w:szCs w:val="24"/>
+          <w:highlight w:val="yellow"/>
+          <w:lang w:eastAsia="es-CR"/>
+        </w:rPr>
+      </w:pPr>
+    </w:p>
+    <w:p>
+      <w:pPr>
+        <w:spacing w:before="100" w:beforeAutospacing="1" w:after="100" w:afterAutospacing="1" w:line="312" w:lineRule="atLeast"/>
+        <w:jc w:val="both"/>
+        <w:rPr>
+          <w:rFonts w:ascii="Trebuchet MS" w:eastAsia="Times New Roman" w:hAnsi="Trebuchet MS" w:cs="Times New Roman"/>
+          <w:sz w:val="24"/>
+          <w:szCs w:val="24"/>
+          <w:highlight w:val="yellow"/>
+          <w:lang w:eastAsia="es-CR"/>
+        </w:rPr>
+      </w:pPr>
+    </w:p>
+    <w:p>
+      <w:pPr>
+        <w:spacing w:before="100" w:beforeAutospacing="1" w:after="100" w:afterAutospacing="1" w:line="312" w:lineRule="atLeast"/>
+        <w:jc w:val="both"/>
+        <w:rPr>
+          <w:rFonts w:ascii="Trebuchet MS" w:eastAsia="Times New Roman" w:hAnsi="Trebuchet MS" w:cs="Times New Roman"/>
+          <w:sz w:val="24"/>
+          <w:szCs w:val="24"/>
+          <w:highlight w:val="yellow"/>
+          <w:lang w:eastAsia="es-CR"/>
+        </w:rPr>
+      </w:pPr>
+    </w:p>
+    <w:p>
+      <w:pPr>
+        <w:spacing w:before="100" w:beforeAutospacing="1" w:after="100" w:afterAutospacing="1" w:line="312" w:lineRule="atLeast"/>
+        <w:jc w:val="both"/>
+        <w:rPr>
+          <w:rFonts w:ascii="Trebuchet MS" w:eastAsia="Times New Roman" w:hAnsi="Trebuchet MS" w:cs="Times New Roman"/>
+          <w:sz w:val="24"/>
+          <w:szCs w:val="24"/>
+          <w:lang w:eastAsia="es-CR"/>
+        </w:rPr>
+      </w:pPr>
+      <w:r>
+        <w:rPr>
+          <w:rFonts w:ascii="Trebuchet MS" w:eastAsia="Times New Roman" w:hAnsi="Trebuchet MS" w:cs="Times New Roman"/>
+          <w:sz w:val="24"/>
+          <w:szCs w:val="24"/>
+          <w:highlight w:val="yellow"/>
+          <w:lang w:eastAsia="es-CR"/>
+        </w:rPr>
+        <w:lastRenderedPageBreak/>
+        <w:t>Pasos</w:t>
+      </w:r>
+    </w:p>
+    <w:p>
+      <w:pPr>
+        <w:spacing w:before="100" w:beforeAutospacing="1" w:after="100" w:afterAutospacing="1" w:line="312" w:lineRule="atLeast"/>
+        <w:jc w:val="both"/>
+        <w:rPr>
+          <w:rFonts w:ascii="Trebuchet MS" w:eastAsia="Times New Roman" w:hAnsi="Trebuchet MS" w:cs="Times New Roman"/>
+          <w:sz w:val="24"/>
+          <w:szCs w:val="24"/>
+          <w:lang w:eastAsia="es-CR"/>
+        </w:rPr>
+      </w:pPr>
+      <w:r>
+        <w:rPr>
+          <w:rFonts w:ascii="Trebuchet MS" w:eastAsia="Times New Roman" w:hAnsi="Trebuchet MS" w:cs="Times New Roman"/>
+          <w:sz w:val="24"/>
+          <w:szCs w:val="24"/>
+          <w:lang w:eastAsia="es-CR"/>
+        </w:rPr>
+        <w:t>Luego de evaluar la tabla antes del r, se trabaja con la tabla final de la fase 1</w:t>
+      </w:r>
+    </w:p>
+    <w:p>
+      <w:pPr>
+        <w:spacing w:before="100" w:beforeAutospacing="1" w:after="100" w:afterAutospacing="1" w:line="312" w:lineRule="atLeast"/>
+        <w:jc w:val="both"/>
+        <w:rPr>
+          <w:rFonts w:ascii="Trebuchet MS" w:eastAsia="Times New Roman" w:hAnsi="Trebuchet MS" w:cs="Times New Roman"/>
+          <w:sz w:val="24"/>
+          <w:szCs w:val="24"/>
+          <w:lang w:eastAsia="es-CR"/>
+        </w:rPr>
+      </w:pPr>
+      <w:r>
+        <w:rPr>
+          <w:rFonts w:ascii="Trebuchet MS" w:eastAsia="Times New Roman" w:hAnsi="Trebuchet MS" w:cs="Times New Roman"/>
+          <w:sz w:val="24"/>
+          <w:szCs w:val="24"/>
+          <w:lang w:eastAsia="es-CR"/>
+        </w:rPr>
+        <w:t xml:space="preserve">Para el r, se trabaja con la fase 2, regresamos al fo original, aplicamos gauss </w:t>
+      </w:r>
+      <w:proofErr w:type="spellStart"/>
+      <w:r>
+        <w:rPr>
+          <w:rFonts w:ascii="Trebuchet MS" w:eastAsia="Times New Roman" w:hAnsi="Trebuchet MS" w:cs="Times New Roman"/>
+          <w:sz w:val="24"/>
+          <w:szCs w:val="24"/>
+          <w:lang w:eastAsia="es-CR"/>
+        </w:rPr>
+        <w:t>jordan</w:t>
+      </w:r>
+      <w:proofErr w:type="spellEnd"/>
+      <w:r>
+        <w:rPr>
+          <w:rFonts w:ascii="Trebuchet MS" w:eastAsia="Times New Roman" w:hAnsi="Trebuchet MS" w:cs="Times New Roman"/>
+          <w:sz w:val="24"/>
+          <w:szCs w:val="24"/>
+          <w:lang w:eastAsia="es-CR"/>
+        </w:rPr>
+        <w:t xml:space="preserve"> y verificamos si hay que iterar</w:t>
+      </w:r>
+    </w:p>
+    <w:p>
+      <w:pPr>
+        <w:spacing w:before="100" w:beforeAutospacing="1" w:after="100" w:afterAutospacing="1" w:line="312" w:lineRule="atLeast"/>
+        <w:jc w:val="both"/>
+        <w:rPr>
+          <w:rFonts w:ascii="Trebuchet MS" w:eastAsia="Times New Roman" w:hAnsi="Trebuchet MS" w:cs="Times New Roman"/>
+          <w:sz w:val="24"/>
+          <w:szCs w:val="24"/>
+          <w:lang w:eastAsia="es-CR"/>
+        </w:rPr>
+      </w:pPr>
+      <w:r>
+        <w:rPr>
+          <w:rFonts w:ascii="Trebuchet MS" w:eastAsia="Times New Roman" w:hAnsi="Trebuchet MS" w:cs="Times New Roman"/>
+          <w:sz w:val="24"/>
+          <w:szCs w:val="24"/>
+          <w:lang w:eastAsia="es-CR"/>
+        </w:rPr>
+        <w:t>Para verificar A1 y A2 o bien todas las variables artificiales, nos ayudamos con E1, E2, ETC</w:t>
+      </w:r>
+    </w:p>
+    <w:p>
+      <w:pPr>
+        <w:spacing w:before="100" w:beforeAutospacing="1" w:after="100" w:afterAutospacing="1" w:line="312" w:lineRule="atLeast"/>
+        <w:jc w:val="both"/>
+        <w:rPr>
+          <w:rFonts w:ascii="Trebuchet MS" w:eastAsia="Times New Roman" w:hAnsi="Trebuchet MS" w:cs="Times New Roman"/>
+          <w:sz w:val="24"/>
+          <w:szCs w:val="24"/>
+          <w:lang w:eastAsia="es-CR"/>
+        </w:rPr>
+      </w:pPr>
+      <w:r>
+        <w:rPr>
+          <w:rFonts w:ascii="Trebuchet MS" w:eastAsia="Times New Roman" w:hAnsi="Trebuchet MS" w:cs="Times New Roman"/>
+          <w:sz w:val="24"/>
+          <w:szCs w:val="24"/>
+          <w:lang w:eastAsia="es-CR"/>
+        </w:rPr>
+        <w:t xml:space="preserve">Utilizar la tabla de la primera fase </w:t>
+      </w:r>
+      <w:r>
+        <w:rPr>
+          <w:rFonts w:ascii="Trebuchet MS" w:eastAsia="Times New Roman" w:hAnsi="Trebuchet MS" w:cs="Times New Roman"/>
+          <w:sz w:val="24"/>
+          <w:szCs w:val="24"/>
+          <w:lang w:eastAsia="es-CR"/>
+        </w:rPr>
+        <w:t xml:space="preserve">o la tabla después de Gauss </w:t>
+      </w:r>
+      <w:proofErr w:type="spellStart"/>
+      <w:r>
+        <w:rPr>
+          <w:rFonts w:ascii="Trebuchet MS" w:eastAsia="Times New Roman" w:hAnsi="Trebuchet MS" w:cs="Times New Roman"/>
+          <w:sz w:val="24"/>
+          <w:szCs w:val="24"/>
+          <w:lang w:eastAsia="es-CR"/>
+        </w:rPr>
+        <w:t>Jordan</w:t>
+      </w:r>
+      <w:proofErr w:type="spellEnd"/>
+      <w:r>
+        <w:rPr>
+          <w:rFonts w:ascii="Trebuchet MS" w:eastAsia="Times New Roman" w:hAnsi="Trebuchet MS" w:cs="Times New Roman"/>
+          <w:sz w:val="24"/>
+          <w:szCs w:val="24"/>
+          <w:lang w:eastAsia="es-CR"/>
+        </w:rPr>
+        <w:t xml:space="preserve"> para ver el orden de las variables</w:t>
+      </w:r>
+      <w:r>
+        <w:rPr>
+          <w:rFonts w:ascii="Trebuchet MS" w:eastAsia="Times New Roman" w:hAnsi="Trebuchet MS" w:cs="Times New Roman"/>
+          <w:sz w:val="24"/>
+          <w:szCs w:val="24"/>
+          <w:lang w:eastAsia="es-CR"/>
+        </w:rPr>
+        <w:t xml:space="preserve"> antes de iterar</w:t>
+      </w:r>
+    </w:p>
+    <w:p>
+      <w:pPr>
+        <w:spacing w:before="100" w:beforeAutospacing="1" w:after="100" w:afterAutospacing="1" w:line="312" w:lineRule="atLeast"/>
+        <w:jc w:val="both"/>
+        <w:rPr>
+          <w:rFonts w:ascii="Trebuchet MS" w:eastAsia="Times New Roman" w:hAnsi="Trebuchet MS" w:cs="Times New Roman"/>
+          <w:sz w:val="24"/>
+          <w:szCs w:val="24"/>
+          <w:lang w:eastAsia="es-CR"/>
+        </w:rPr>
+      </w:pPr>
+      <w:r>
+        <w:rPr>
+          <w:rFonts w:ascii="Trebuchet MS" w:eastAsia="Times New Roman" w:hAnsi="Trebuchet MS" w:cs="Times New Roman"/>
+          <w:sz w:val="24"/>
+          <w:szCs w:val="24"/>
+          <w:lang w:eastAsia="es-CR"/>
+        </w:rPr>
+        <w:t>X=3</w:t>
+      </w:r>
+      <w:r>
+        <w:rPr>
+          <w:rFonts w:ascii="Trebuchet MS" w:eastAsia="Times New Roman" w:hAnsi="Trebuchet MS" w:cs="Times New Roman"/>
+          <w:sz w:val="24"/>
+          <w:szCs w:val="24"/>
+          <w:lang w:eastAsia="es-CR"/>
+        </w:rPr>
+        <w:tab/>
+        <w:t>Y=4</w:t>
+      </w:r>
+    </w:p>
+    <w:p>
+      <w:pPr>
+        <w:spacing w:before="100" w:beforeAutospacing="1" w:after="100" w:afterAutospacing="1" w:line="312" w:lineRule="atLeast"/>
+        <w:jc w:val="both"/>
+        <w:rPr>
+          <w:rFonts w:ascii="Trebuchet MS" w:eastAsia="Times New Roman" w:hAnsi="Trebuchet MS" w:cs="Times New Roman"/>
+          <w:sz w:val="24"/>
+          <w:szCs w:val="24"/>
+          <w:lang w:eastAsia="es-CR"/>
+        </w:rPr>
+      </w:pPr>
+    </w:p>
+    <w:tbl>
+      <w:tblPr>
+        <w:tblStyle w:val="TableGrid"/>
+        <w:tblW w:w="0" w:type="auto"/>
+        <w:tblLook w:val="04A0" w:firstRow="1" w:lastRow="0" w:firstColumn="1" w:lastColumn="0" w:noHBand="0" w:noVBand="1"/>
+      </w:tblPr>
+      <w:tblGrid>
+        <w:gridCol w:w="1471"/>
+        <w:gridCol w:w="1785"/>
+        <w:gridCol w:w="1157"/>
+        <w:gridCol w:w="544"/>
+        <w:gridCol w:w="1842"/>
+        <w:gridCol w:w="2029"/>
+      </w:tblGrid>
+      <w:tr>
+        <w:trPr>
+          <w:trHeight w:val="312"/>
+        </w:trPr>
+        <w:tc>
+          <w:tcPr>
+            <w:tcW w:w="1471" w:type="dxa"/>
+          </w:tcPr>
+          <w:p>
+            <w:pPr>
+              <w:spacing w:before="100" w:beforeAutospacing="1" w:after="100" w:afterAutospacing="1" w:line="312" w:lineRule="atLeast"/>
+              <w:jc w:val="both"/>
+              <w:rPr>
+                <w:rFonts w:ascii="Trebuchet MS" w:eastAsia="Times New Roman" w:hAnsi="Trebuchet MS" w:cs="Times New Roman"/>
+                <w:sz w:val="24"/>
+                <w:szCs w:val="24"/>
+                <w:lang w:eastAsia="es-CR"/>
+              </w:rPr>
+            </w:pPr>
+            <w:r>
+              <w:rPr>
+                <w:rFonts w:ascii="Trebuchet MS" w:eastAsia="Times New Roman" w:hAnsi="Trebuchet MS" w:cs="Times New Roman"/>
+                <w:sz w:val="24"/>
+                <w:szCs w:val="24"/>
+                <w:lang w:eastAsia="es-CR"/>
+              </w:rPr>
+              <w:t xml:space="preserve">  X        Y</w:t>
+            </w:r>
+          </w:p>
+        </w:tc>
+        <w:tc>
+          <w:tcPr>
+            <w:tcW w:w="1785" w:type="dxa"/>
+          </w:tcPr>
+          <w:p>
+            <w:pPr>
+              <w:spacing w:before="100" w:beforeAutospacing="1" w:after="100" w:afterAutospacing="1" w:line="312" w:lineRule="atLeast"/>
+              <w:jc w:val="both"/>
+              <w:rPr>
+                <w:rFonts w:ascii="Trebuchet MS" w:eastAsia="Times New Roman" w:hAnsi="Trebuchet MS" w:cs="Times New Roman"/>
+                <w:sz w:val="24"/>
+                <w:szCs w:val="24"/>
+                <w:lang w:eastAsia="es-CR"/>
+              </w:rPr>
+            </w:pPr>
+            <w:r>
+              <w:rPr>
+                <w:rFonts w:ascii="Trebuchet MS" w:eastAsia="Times New Roman" w:hAnsi="Trebuchet MS" w:cs="Times New Roman"/>
+                <w:sz w:val="24"/>
+                <w:szCs w:val="24"/>
+                <w:lang w:eastAsia="es-CR"/>
+              </w:rPr>
+              <w:t>Matriz optima</w:t>
+            </w:r>
+          </w:p>
+        </w:tc>
+        <w:tc>
+          <w:tcPr>
+            <w:tcW w:w="1157" w:type="dxa"/>
+          </w:tcPr>
+          <w:p>
+            <w:pPr>
+              <w:spacing w:before="100" w:beforeAutospacing="1" w:after="100" w:afterAutospacing="1" w:line="312" w:lineRule="atLeast"/>
+              <w:jc w:val="both"/>
+              <w:rPr>
+                <w:rFonts w:ascii="Trebuchet MS" w:eastAsia="Times New Roman" w:hAnsi="Trebuchet MS" w:cs="Times New Roman"/>
+                <w:sz w:val="24"/>
+                <w:szCs w:val="24"/>
+                <w:lang w:eastAsia="es-CR"/>
+              </w:rPr>
+            </w:pPr>
+            <w:r>
+              <w:rPr>
+                <w:rFonts w:ascii="Trebuchet MS" w:eastAsia="Times New Roman" w:hAnsi="Trebuchet MS" w:cs="Times New Roman"/>
+                <w:sz w:val="24"/>
+                <w:szCs w:val="24"/>
+                <w:lang w:eastAsia="es-CR"/>
+              </w:rPr>
+              <w:t>Inversa</w:t>
+            </w:r>
+          </w:p>
+        </w:tc>
+        <w:tc>
+          <w:tcPr>
+            <w:tcW w:w="544" w:type="dxa"/>
+          </w:tcPr>
+          <w:p>
+            <w:pPr>
+              <w:spacing w:before="100" w:beforeAutospacing="1" w:after="100" w:afterAutospacing="1" w:line="312" w:lineRule="atLeast"/>
+              <w:jc w:val="both"/>
+              <w:rPr>
+                <w:rFonts w:ascii="Trebuchet MS" w:eastAsia="Times New Roman" w:hAnsi="Trebuchet MS" w:cs="Times New Roman"/>
+                <w:sz w:val="24"/>
+                <w:szCs w:val="24"/>
+                <w:lang w:eastAsia="es-CR"/>
+              </w:rPr>
+            </w:pPr>
+            <w:r>
+              <w:rPr>
+                <w:rFonts w:ascii="Trebuchet MS" w:eastAsia="Times New Roman" w:hAnsi="Trebuchet MS" w:cs="Times New Roman"/>
+                <w:sz w:val="24"/>
+                <w:szCs w:val="24"/>
+                <w:lang w:eastAsia="es-CR"/>
+              </w:rPr>
+              <w:t>*</w:t>
+            </w:r>
+          </w:p>
+        </w:tc>
+        <w:tc>
+          <w:tcPr>
+            <w:tcW w:w="1842" w:type="dxa"/>
+          </w:tcPr>
+          <w:p>
+            <w:pPr>
+              <w:spacing w:before="100" w:beforeAutospacing="1" w:after="100" w:afterAutospacing="1" w:line="312" w:lineRule="atLeast"/>
+              <w:jc w:val="both"/>
+              <w:rPr>
+                <w:rFonts w:ascii="Trebuchet MS" w:eastAsia="Times New Roman" w:hAnsi="Trebuchet MS" w:cs="Times New Roman"/>
+                <w:sz w:val="24"/>
+                <w:szCs w:val="24"/>
+                <w:lang w:eastAsia="es-CR"/>
+              </w:rPr>
+            </w:pPr>
+            <w:proofErr w:type="spellStart"/>
+            <w:r>
+              <w:rPr>
+                <w:rFonts w:ascii="Trebuchet MS" w:eastAsia="Times New Roman" w:hAnsi="Trebuchet MS" w:cs="Times New Roman"/>
+                <w:sz w:val="24"/>
+                <w:szCs w:val="24"/>
+                <w:lang w:eastAsia="es-CR"/>
+              </w:rPr>
+              <w:t>Operacion</w:t>
+            </w:r>
+            <w:proofErr w:type="spellEnd"/>
+          </w:p>
+        </w:tc>
+        <w:tc>
+          <w:tcPr>
+            <w:tcW w:w="2029" w:type="dxa"/>
+          </w:tcPr>
+          <w:p>
+            <w:pPr>
+              <w:spacing w:before="100" w:beforeAutospacing="1" w:after="100" w:afterAutospacing="1" w:line="312" w:lineRule="atLeast"/>
+              <w:jc w:val="both"/>
+              <w:rPr>
+                <w:rFonts w:ascii="Trebuchet MS" w:eastAsia="Times New Roman" w:hAnsi="Trebuchet MS" w:cs="Times New Roman"/>
+                <w:sz w:val="24"/>
+                <w:szCs w:val="24"/>
+                <w:lang w:eastAsia="es-CR"/>
+              </w:rPr>
+            </w:pPr>
+            <w:r>
+              <w:rPr>
+                <w:rFonts w:ascii="Trebuchet MS" w:eastAsia="Times New Roman" w:hAnsi="Trebuchet MS" w:cs="Times New Roman"/>
+                <w:sz w:val="24"/>
+                <w:szCs w:val="24"/>
+                <w:lang w:eastAsia="es-CR"/>
+              </w:rPr>
+              <w:t>Resultado</w:t>
+            </w:r>
+          </w:p>
+        </w:tc>
+      </w:tr>
+      <w:tr>
+        <w:trPr>
+          <w:trHeight w:val="312"/>
+        </w:trPr>
+        <w:tc>
+          <w:tcPr>
+            <w:tcW w:w="1471" w:type="dxa"/>
+          </w:tcPr>
+          <w:p>
+            <w:pPr>
+              <w:spacing w:before="100" w:beforeAutospacing="1" w:after="100" w:afterAutospacing="1" w:line="312" w:lineRule="atLeast"/>
+              <w:jc w:val="both"/>
+              <w:rPr>
+                <w:rFonts w:ascii="Trebuchet MS" w:eastAsia="Times New Roman" w:hAnsi="Trebuchet MS" w:cs="Times New Roman"/>
+                <w:sz w:val="24"/>
+                <w:szCs w:val="24"/>
+                <w:lang w:eastAsia="es-CR"/>
+              </w:rPr>
+            </w:pPr>
+            <w:r>
+              <w:rPr>
+                <w:rFonts w:ascii="Trebuchet MS" w:eastAsia="Times New Roman" w:hAnsi="Trebuchet MS" w:cs="Times New Roman"/>
+                <w:sz w:val="24"/>
+                <w:szCs w:val="24"/>
+                <w:lang w:eastAsia="es-CR"/>
+              </w:rPr>
+              <w:t>3           4</w:t>
+            </w:r>
+          </w:p>
+        </w:tc>
+        <w:tc>
+          <w:tcPr>
+            <w:tcW w:w="1785" w:type="dxa"/>
+          </w:tcPr>
+          <w:p>
+            <w:pPr>
+              <w:spacing w:before="100" w:beforeAutospacing="1" w:after="100" w:afterAutospacing="1" w:line="312" w:lineRule="atLeast"/>
+              <w:jc w:val="both"/>
+              <w:rPr>
+                <w:rFonts w:ascii="Trebuchet MS" w:eastAsia="Times New Roman" w:hAnsi="Trebuchet MS" w:cs="Times New Roman"/>
+                <w:sz w:val="24"/>
+                <w:szCs w:val="24"/>
+                <w:lang w:eastAsia="es-CR"/>
+              </w:rPr>
+            </w:pPr>
+            <w:r>
+              <w:rPr>
+                <w:rFonts w:ascii="Trebuchet MS" w:eastAsia="Times New Roman" w:hAnsi="Trebuchet MS" w:cs="Times New Roman"/>
+                <w:sz w:val="24"/>
+                <w:szCs w:val="24"/>
+                <w:lang w:eastAsia="es-CR"/>
+              </w:rPr>
+              <w:t>-5/7</w:t>
+            </w:r>
+          </w:p>
+        </w:tc>
+        <w:tc>
+          <w:tcPr>
+            <w:tcW w:w="1157" w:type="dxa"/>
+          </w:tcPr>
+          <w:p>
+            <w:pPr>
+              <w:spacing w:before="100" w:beforeAutospacing="1" w:after="100" w:afterAutospacing="1" w:line="312" w:lineRule="atLeast"/>
+              <w:jc w:val="both"/>
+              <w:rPr>
+                <w:rFonts w:ascii="Trebuchet MS" w:eastAsia="Times New Roman" w:hAnsi="Trebuchet MS" w:cs="Times New Roman"/>
+                <w:sz w:val="24"/>
+                <w:szCs w:val="24"/>
+                <w:lang w:eastAsia="es-CR"/>
+              </w:rPr>
+            </w:pPr>
+            <w:r>
+              <w:rPr>
+                <w:rFonts w:ascii="Trebuchet MS" w:eastAsia="Times New Roman" w:hAnsi="Trebuchet MS" w:cs="Times New Roman"/>
+                <w:sz w:val="24"/>
+                <w:szCs w:val="24"/>
+                <w:lang w:eastAsia="es-CR"/>
+              </w:rPr>
+              <w:t>3/7</w:t>
+            </w:r>
+          </w:p>
+        </w:tc>
+        <w:tc>
+          <w:tcPr>
+            <w:tcW w:w="544" w:type="dxa"/>
+          </w:tcPr>
+          <w:p>
+            <w:pPr>
+              <w:spacing w:before="100" w:beforeAutospacing="1" w:after="100" w:afterAutospacing="1" w:line="312" w:lineRule="atLeast"/>
+              <w:jc w:val="both"/>
+              <w:rPr>
+                <w:rFonts w:ascii="Trebuchet MS" w:eastAsia="Times New Roman" w:hAnsi="Trebuchet MS" w:cs="Times New Roman"/>
+                <w:sz w:val="24"/>
+                <w:szCs w:val="24"/>
+                <w:lang w:eastAsia="es-CR"/>
+              </w:rPr>
+            </w:pPr>
+          </w:p>
+        </w:tc>
+        <w:tc>
+          <w:tcPr>
+            <w:tcW w:w="1842" w:type="dxa"/>
+          </w:tcPr>
+          <w:p>
+            <w:pPr>
+              <w:spacing w:before="100" w:beforeAutospacing="1" w:after="100" w:afterAutospacing="1" w:line="312" w:lineRule="atLeast"/>
+              <w:jc w:val="both"/>
+              <w:rPr>
+                <w:rFonts w:ascii="Trebuchet MS" w:eastAsia="Times New Roman" w:hAnsi="Trebuchet MS" w:cs="Times New Roman"/>
+                <w:sz w:val="24"/>
+                <w:szCs w:val="24"/>
+                <w:lang w:eastAsia="es-CR"/>
+              </w:rPr>
+            </w:pPr>
+            <w:r>
+              <w:rPr>
+                <w:rFonts w:ascii="Trebuchet MS" w:eastAsia="Times New Roman" w:hAnsi="Trebuchet MS" w:cs="Times New Roman"/>
+                <w:sz w:val="24"/>
+                <w:szCs w:val="24"/>
+                <w:lang w:eastAsia="es-CR"/>
+              </w:rPr>
+              <w:t>3*-5/7+4*1/7</w:t>
+            </w:r>
+          </w:p>
+        </w:tc>
+        <w:tc>
+          <w:tcPr>
+            <w:tcW w:w="2029" w:type="dxa"/>
+          </w:tcPr>
+          <w:p>
+            <w:pPr>
+              <w:spacing w:before="100" w:beforeAutospacing="1" w:after="100" w:afterAutospacing="1" w:line="312" w:lineRule="atLeast"/>
+              <w:jc w:val="both"/>
+              <w:rPr>
+                <w:rFonts w:ascii="Trebuchet MS" w:eastAsia="Times New Roman" w:hAnsi="Trebuchet MS" w:cs="Times New Roman"/>
+                <w:sz w:val="24"/>
+                <w:szCs w:val="24"/>
+                <w:lang w:eastAsia="es-CR"/>
+              </w:rPr>
+            </w:pPr>
+            <w:r>
+              <w:rPr>
+                <w:rFonts w:ascii="Trebuchet MS" w:eastAsia="Times New Roman" w:hAnsi="Trebuchet MS" w:cs="Times New Roman"/>
+                <w:sz w:val="24"/>
+                <w:szCs w:val="24"/>
+                <w:lang w:eastAsia="es-CR"/>
+              </w:rPr>
+              <w:t>-11/7</w:t>
+            </w:r>
+            <w:r>
+              <w:rPr>
+                <w:rFonts w:ascii="Trebuchet MS" w:eastAsia="Times New Roman" w:hAnsi="Trebuchet MS" w:cs="Times New Roman"/>
+                <w:sz w:val="24"/>
+                <w:szCs w:val="24"/>
+                <w:lang w:eastAsia="es-CR"/>
+              </w:rPr>
+              <w:t>=E1</w:t>
+            </w:r>
+          </w:p>
+          <w:p>
+            <w:pPr>
+              <w:spacing w:before="100" w:beforeAutospacing="1" w:after="100" w:afterAutospacing="1" w:line="312" w:lineRule="atLeast"/>
+              <w:jc w:val="both"/>
+              <w:rPr>
+                <w:rFonts w:ascii="Trebuchet MS" w:eastAsia="Times New Roman" w:hAnsi="Trebuchet MS" w:cs="Times New Roman"/>
+                <w:sz w:val="24"/>
+                <w:szCs w:val="24"/>
+                <w:lang w:eastAsia="es-CR"/>
+              </w:rPr>
+            </w:pPr>
+            <w:r>
+              <w:rPr>
+                <w:rFonts w:ascii="Trebuchet MS" w:eastAsia="Times New Roman" w:hAnsi="Trebuchet MS" w:cs="Times New Roman"/>
+                <w:sz w:val="24"/>
+                <w:szCs w:val="24"/>
+                <w:lang w:eastAsia="es-CR"/>
+              </w:rPr>
+              <w:t>11/7=A1=y1</w:t>
+            </w:r>
+          </w:p>
+        </w:tc>
+      </w:tr>
+      <w:tr>
+        <w:trPr>
+          <w:trHeight w:val="312"/>
+        </w:trPr>
+        <w:tc>
+          <w:tcPr>
+            <w:tcW w:w="1471" w:type="dxa"/>
+          </w:tcPr>
+          <w:p>
+            <w:pPr>
+              <w:spacing w:before="100" w:beforeAutospacing="1" w:after="100" w:afterAutospacing="1" w:line="312" w:lineRule="atLeast"/>
+              <w:jc w:val="both"/>
+              <w:rPr>
+                <w:rFonts w:ascii="Trebuchet MS" w:eastAsia="Times New Roman" w:hAnsi="Trebuchet MS" w:cs="Times New Roman"/>
+                <w:sz w:val="24"/>
+                <w:szCs w:val="24"/>
+                <w:lang w:eastAsia="es-CR"/>
+              </w:rPr>
+            </w:pPr>
+          </w:p>
+        </w:tc>
+        <w:tc>
+          <w:tcPr>
+            <w:tcW w:w="1785" w:type="dxa"/>
+          </w:tcPr>
+          <w:p>
+            <w:pPr>
+              <w:spacing w:before="100" w:beforeAutospacing="1" w:after="100" w:afterAutospacing="1" w:line="312" w:lineRule="atLeast"/>
+              <w:jc w:val="both"/>
+              <w:rPr>
+                <w:rFonts w:ascii="Trebuchet MS" w:eastAsia="Times New Roman" w:hAnsi="Trebuchet MS" w:cs="Times New Roman"/>
+                <w:sz w:val="24"/>
+                <w:szCs w:val="24"/>
+                <w:lang w:eastAsia="es-CR"/>
+              </w:rPr>
+            </w:pPr>
+            <w:r>
+              <w:rPr>
+                <w:rFonts w:ascii="Trebuchet MS" w:eastAsia="Times New Roman" w:hAnsi="Trebuchet MS" w:cs="Times New Roman"/>
+                <w:sz w:val="24"/>
+                <w:szCs w:val="24"/>
+                <w:lang w:eastAsia="es-CR"/>
+              </w:rPr>
+              <w:t>1/7</w:t>
+            </w:r>
+          </w:p>
+        </w:tc>
+        <w:tc>
+          <w:tcPr>
+            <w:tcW w:w="1157" w:type="dxa"/>
+          </w:tcPr>
+          <w:p>
+            <w:pPr>
+              <w:spacing w:before="100" w:beforeAutospacing="1" w:after="100" w:afterAutospacing="1" w:line="312" w:lineRule="atLeast"/>
+              <w:jc w:val="both"/>
+              <w:rPr>
+                <w:rFonts w:ascii="Trebuchet MS" w:eastAsia="Times New Roman" w:hAnsi="Trebuchet MS" w:cs="Times New Roman"/>
+                <w:sz w:val="24"/>
+                <w:szCs w:val="24"/>
+                <w:lang w:eastAsia="es-CR"/>
+              </w:rPr>
+            </w:pPr>
+            <w:r>
+              <w:rPr>
+                <w:rFonts w:ascii="Trebuchet MS" w:eastAsia="Times New Roman" w:hAnsi="Trebuchet MS" w:cs="Times New Roman"/>
+                <w:sz w:val="24"/>
+                <w:szCs w:val="24"/>
+                <w:lang w:eastAsia="es-CR"/>
+              </w:rPr>
+              <w:t>-2/7</w:t>
+            </w:r>
+          </w:p>
+        </w:tc>
+        <w:tc>
+          <w:tcPr>
+            <w:tcW w:w="544" w:type="dxa"/>
+          </w:tcPr>
+          <w:p>
+            <w:pPr>
+              <w:spacing w:before="100" w:beforeAutospacing="1" w:after="100" w:afterAutospacing="1" w:line="312" w:lineRule="atLeast"/>
+              <w:jc w:val="both"/>
+              <w:rPr>
+                <w:rFonts w:ascii="Trebuchet MS" w:eastAsia="Times New Roman" w:hAnsi="Trebuchet MS" w:cs="Times New Roman"/>
+                <w:sz w:val="24"/>
+                <w:szCs w:val="24"/>
+                <w:lang w:eastAsia="es-CR"/>
+              </w:rPr>
+            </w:pPr>
+          </w:p>
+        </w:tc>
+        <w:tc>
+          <w:tcPr>
+            <w:tcW w:w="1842" w:type="dxa"/>
+          </w:tcPr>
+          <w:p>
+            <w:pPr>
+              <w:spacing w:before="100" w:beforeAutospacing="1" w:after="100" w:afterAutospacing="1" w:line="312" w:lineRule="atLeast"/>
+              <w:jc w:val="both"/>
+              <w:rPr>
+                <w:rFonts w:ascii="Trebuchet MS" w:eastAsia="Times New Roman" w:hAnsi="Trebuchet MS" w:cs="Times New Roman"/>
+                <w:sz w:val="24"/>
+                <w:szCs w:val="24"/>
+                <w:lang w:eastAsia="es-CR"/>
+              </w:rPr>
+            </w:pPr>
+            <w:r>
+              <w:rPr>
+                <w:rFonts w:ascii="Trebuchet MS" w:eastAsia="Times New Roman" w:hAnsi="Trebuchet MS" w:cs="Times New Roman"/>
+                <w:sz w:val="24"/>
+                <w:szCs w:val="24"/>
+                <w:lang w:eastAsia="es-CR"/>
+              </w:rPr>
+              <w:t>3*3/7+4-2/7</w:t>
+            </w:r>
+          </w:p>
+        </w:tc>
+        <w:tc>
+          <w:tcPr>
+            <w:tcW w:w="2029" w:type="dxa"/>
+          </w:tcPr>
+          <w:p>
+            <w:pPr>
+              <w:spacing w:before="100" w:beforeAutospacing="1" w:after="100" w:afterAutospacing="1" w:line="312" w:lineRule="atLeast"/>
+              <w:jc w:val="both"/>
+              <w:rPr>
+                <w:rFonts w:ascii="Trebuchet MS" w:eastAsia="Times New Roman" w:hAnsi="Trebuchet MS" w:cs="Times New Roman"/>
+                <w:sz w:val="24"/>
+                <w:szCs w:val="24"/>
+                <w:lang w:eastAsia="es-CR"/>
+              </w:rPr>
+            </w:pPr>
+            <w:r>
+              <w:rPr>
+                <w:rFonts w:ascii="Trebuchet MS" w:eastAsia="Times New Roman" w:hAnsi="Trebuchet MS" w:cs="Times New Roman"/>
+                <w:sz w:val="24"/>
+                <w:szCs w:val="24"/>
+                <w:lang w:eastAsia="es-CR"/>
+              </w:rPr>
+              <w:t>1/7</w:t>
+            </w:r>
+            <w:r>
+              <w:rPr>
+                <w:rFonts w:ascii="Trebuchet MS" w:eastAsia="Times New Roman" w:hAnsi="Trebuchet MS" w:cs="Times New Roman"/>
+                <w:sz w:val="24"/>
+                <w:szCs w:val="24"/>
+                <w:lang w:eastAsia="es-CR"/>
+              </w:rPr>
+              <w:t>=E2</w:t>
+            </w:r>
+          </w:p>
+          <w:p>
+            <w:pPr>
+              <w:spacing w:before="100" w:beforeAutospacing="1" w:after="100" w:afterAutospacing="1" w:line="312" w:lineRule="atLeast"/>
+              <w:jc w:val="both"/>
+              <w:rPr>
+                <w:rFonts w:ascii="Trebuchet MS" w:eastAsia="Times New Roman" w:hAnsi="Trebuchet MS" w:cs="Times New Roman"/>
+                <w:sz w:val="24"/>
+                <w:szCs w:val="24"/>
+                <w:lang w:eastAsia="es-CR"/>
+              </w:rPr>
+            </w:pPr>
+            <w:r>
+              <w:rPr>
+                <w:rFonts w:ascii="Trebuchet MS" w:eastAsia="Times New Roman" w:hAnsi="Trebuchet MS" w:cs="Times New Roman"/>
+                <w:sz w:val="24"/>
+                <w:szCs w:val="24"/>
+                <w:lang w:eastAsia="es-CR"/>
+              </w:rPr>
+              <w:t>-1/7=A2=y2</w:t>
+            </w:r>
+          </w:p>
+        </w:tc>
+      </w:tr>
+    </w:tbl>
+    <w:p>
+      <w:pPr>
+        <w:spacing w:before="100" w:beforeAutospacing="1" w:after="100" w:afterAutospacing="1" w:line="312" w:lineRule="atLeast"/>
+        <w:jc w:val="both"/>
+        <w:rPr>
+          <w:rFonts w:ascii="Trebuchet MS" w:eastAsia="Times New Roman" w:hAnsi="Trebuchet MS" w:cs="Times New Roman"/>
+          <w:sz w:val="24"/>
+          <w:szCs w:val="24"/>
+          <w:lang w:eastAsia="es-CR"/>
+        </w:rPr>
+      </w:pPr>
+      <w:r>
+        <w:rPr>
+          <w:rFonts w:ascii="Trebuchet MS" w:eastAsia="Times New Roman" w:hAnsi="Trebuchet MS" w:cs="Times New Roman"/>
+          <w:sz w:val="24"/>
+          <w:szCs w:val="24"/>
+          <w:lang w:eastAsia="es-CR"/>
+        </w:rPr>
+        <w:t xml:space="preserve">Como a E1 se le coloco restricción, A1=Y1 = </w:t>
+      </w:r>
+      <w:r>
+        <w:rPr>
+          <w:rFonts w:ascii="Trebuchet MS" w:eastAsia="Times New Roman" w:hAnsi="Trebuchet MS" w:cs="Times New Roman"/>
+          <w:sz w:val="24"/>
+          <w:szCs w:val="24"/>
+          <w:highlight w:val="yellow"/>
+          <w:lang w:eastAsia="es-CR"/>
+        </w:rPr>
+        <w:t>-</w:t>
+      </w:r>
+      <w:r>
+        <w:rPr>
+          <w:rFonts w:ascii="Trebuchet MS" w:eastAsia="Times New Roman" w:hAnsi="Trebuchet MS" w:cs="Times New Roman"/>
+          <w:sz w:val="24"/>
+          <w:szCs w:val="24"/>
+          <w:lang w:eastAsia="es-CR"/>
+        </w:rPr>
+        <w:t>E1</w:t>
+      </w:r>
+    </w:p>
+    <w:p>
+      <w:pPr>
+        <w:spacing w:before="100" w:beforeAutospacing="1" w:after="100" w:afterAutospacing="1" w:line="312" w:lineRule="atLeast"/>
+        <w:jc w:val="both"/>
+        <w:rPr>
+          <w:rFonts w:ascii="Trebuchet MS" w:eastAsia="Times New Roman" w:hAnsi="Trebuchet MS" w:cs="Times New Roman"/>
+          <w:sz w:val="24"/>
+          <w:szCs w:val="24"/>
+          <w:lang w:eastAsia="es-CR"/>
+        </w:rPr>
+      </w:pPr>
+      <w:r>
+        <w:rPr>
+          <w:rFonts w:ascii="Trebuchet MS" w:eastAsia="Times New Roman" w:hAnsi="Trebuchet MS" w:cs="Times New Roman"/>
+          <w:sz w:val="24"/>
+          <w:szCs w:val="24"/>
+          <w:lang w:eastAsia="es-CR"/>
+        </w:rPr>
+        <w:t xml:space="preserve">Como a E2 se le coloco restricción, A2=Y2 = </w:t>
+      </w:r>
+      <w:r>
+        <w:rPr>
+          <w:rFonts w:ascii="Trebuchet MS" w:eastAsia="Times New Roman" w:hAnsi="Trebuchet MS" w:cs="Times New Roman"/>
+          <w:sz w:val="24"/>
+          <w:szCs w:val="24"/>
+          <w:highlight w:val="yellow"/>
+          <w:lang w:eastAsia="es-CR"/>
+        </w:rPr>
+        <w:t>-</w:t>
+      </w:r>
+      <w:r>
+        <w:rPr>
+          <w:rFonts w:ascii="Trebuchet MS" w:eastAsia="Times New Roman" w:hAnsi="Trebuchet MS" w:cs="Times New Roman"/>
+          <w:sz w:val="24"/>
+          <w:szCs w:val="24"/>
+          <w:lang w:eastAsia="es-CR"/>
+        </w:rPr>
+        <w:t>E2</w:t>
+      </w:r>
+    </w:p>
+    <w:p>
+      <w:pPr>
+        <w:spacing w:before="100" w:beforeAutospacing="1" w:after="100" w:afterAutospacing="1" w:line="312" w:lineRule="atLeast"/>
+        <w:jc w:val="both"/>
+        <w:rPr>
+          <w:rFonts w:ascii="Trebuchet MS" w:eastAsia="Times New Roman" w:hAnsi="Trebuchet MS" w:cs="Times New Roman"/>
+          <w:sz w:val="24"/>
+          <w:szCs w:val="24"/>
+          <w:lang w:eastAsia="es-CR"/>
+        </w:rPr>
+      </w:pPr>
+      <w:r>
+        <w:rPr>
+          <w:rFonts w:ascii="Trebuchet MS" w:eastAsia="Times New Roman" w:hAnsi="Trebuchet MS" w:cs="Times New Roman"/>
+          <w:sz w:val="24"/>
+          <w:szCs w:val="24"/>
+          <w:lang w:eastAsia="es-CR"/>
+        </w:rPr>
+        <w:t xml:space="preserve">Recuerde que al trabajar con los coeficientes del FO original y la matriz optima inversa, encuentra las variables </w:t>
+      </w:r>
+      <w:proofErr w:type="gramStart"/>
+      <w:r>
+        <w:rPr>
+          <w:rFonts w:ascii="Trebuchet MS" w:eastAsia="Times New Roman" w:hAnsi="Trebuchet MS" w:cs="Times New Roman"/>
+          <w:sz w:val="24"/>
+          <w:szCs w:val="24"/>
+          <w:lang w:eastAsia="es-CR"/>
+        </w:rPr>
+        <w:t>Ei</w:t>
+      </w:r>
+      <w:proofErr w:type="gramEnd"/>
+      <w:r>
+        <w:rPr>
+          <w:rFonts w:ascii="Trebuchet MS" w:eastAsia="Times New Roman" w:hAnsi="Trebuchet MS" w:cs="Times New Roman"/>
+          <w:sz w:val="24"/>
+          <w:szCs w:val="24"/>
+          <w:lang w:eastAsia="es-CR"/>
+        </w:rPr>
+        <w:t xml:space="preserve"> pero signo contrario a las </w:t>
+      </w:r>
+      <w:proofErr w:type="spellStart"/>
+      <w:r>
+        <w:rPr>
+          <w:rFonts w:ascii="Trebuchet MS" w:eastAsia="Times New Roman" w:hAnsi="Trebuchet MS" w:cs="Times New Roman"/>
+          <w:sz w:val="24"/>
+          <w:szCs w:val="24"/>
+          <w:lang w:eastAsia="es-CR"/>
+        </w:rPr>
+        <w:t>Ai</w:t>
+      </w:r>
+      <w:proofErr w:type="spellEnd"/>
+    </w:p>
+    <w:p>
+      <w:pPr>
+        <w:spacing w:before="100" w:beforeAutospacing="1" w:after="100" w:afterAutospacing="1" w:line="312" w:lineRule="atLeast"/>
+        <w:jc w:val="both"/>
+        <w:rPr>
+          <w:rFonts w:ascii="Trebuchet MS" w:eastAsia="Times New Roman" w:hAnsi="Trebuchet MS" w:cs="Times New Roman"/>
+          <w:sz w:val="24"/>
+          <w:szCs w:val="24"/>
+          <w:lang w:eastAsia="es-CR"/>
+        </w:rPr>
+      </w:pPr>
+      <w:r>
+        <w:rPr>
+          <w:rFonts w:ascii="Trebuchet MS" w:eastAsia="Times New Roman" w:hAnsi="Trebuchet MS" w:cs="Times New Roman"/>
+          <w:sz w:val="24"/>
+          <w:szCs w:val="24"/>
+          <w:lang w:eastAsia="es-CR"/>
+        </w:rPr>
+        <w:t>Recuerde que se eliminaron las variables artificiales</w:t>
+      </w:r>
+    </w:p>
+    <w:p>
+      <w:pPr>
+        <w:spacing w:before="100" w:beforeAutospacing="1" w:after="100" w:afterAutospacing="1" w:line="312" w:lineRule="atLeast"/>
+        <w:jc w:val="both"/>
+        <w:rPr>
+          <w:rFonts w:ascii="Trebuchet MS" w:eastAsia="Times New Roman" w:hAnsi="Trebuchet MS" w:cs="Times New Roman"/>
+          <w:sz w:val="24"/>
+          <w:szCs w:val="24"/>
+          <w:lang w:eastAsia="es-CR"/>
+        </w:rPr>
+      </w:pPr>
+    </w:p>
+    <w:p>
+      <w:pPr>
+        <w:spacing w:before="100" w:beforeAutospacing="1" w:after="100" w:afterAutospacing="1" w:line="312" w:lineRule="atLeast"/>
+        <w:jc w:val="both"/>
+        <w:rPr>
+          <w:rFonts w:ascii="Trebuchet MS" w:eastAsia="Times New Roman" w:hAnsi="Trebuchet MS" w:cs="Times New Roman"/>
+          <w:sz w:val="24"/>
+          <w:szCs w:val="24"/>
+          <w:lang w:eastAsia="es-CR"/>
+        </w:rPr>
+      </w:pPr>
+    </w:p>
+    <w:p>
+      <w:pPr>
+        <w:spacing w:before="100" w:beforeAutospacing="1" w:after="100" w:afterAutospacing="1" w:line="312" w:lineRule="atLeast"/>
+        <w:jc w:val="both"/>
+        <w:rPr>
+          <w:rFonts w:ascii="Trebuchet MS" w:eastAsia="Times New Roman" w:hAnsi="Trebuchet MS" w:cs="Times New Roman"/>
+          <w:sz w:val="24"/>
+          <w:szCs w:val="24"/>
+          <w:lang w:eastAsia="es-CR"/>
+        </w:rPr>
+      </w:pPr>
+    </w:p>
+    <w:p>
+      <w:pPr>
+        <w:spacing w:before="100" w:beforeAutospacing="1" w:after="100" w:afterAutospacing="1" w:line="312" w:lineRule="atLeast"/>
+        <w:jc w:val="both"/>
+        <w:rPr>
+          <w:rFonts w:ascii="Trebuchet MS" w:eastAsia="Times New Roman" w:hAnsi="Trebuchet MS" w:cs="Times New Roman"/>
+          <w:sz w:val="24"/>
+          <w:szCs w:val="24"/>
+          <w:lang w:eastAsia="es-CR"/>
+        </w:rPr>
+      </w:pPr>
+    </w:p>
+    <w:p>
+      <w:pPr>
+        <w:spacing w:before="100" w:beforeAutospacing="1" w:after="100" w:afterAutospacing="1" w:line="312" w:lineRule="atLeast"/>
+        <w:jc w:val="both"/>
+        <w:rPr>
+          <w:rFonts w:ascii="Trebuchet MS" w:eastAsia="Times New Roman" w:hAnsi="Trebuchet MS" w:cs="Times New Roman"/>
+          <w:sz w:val="24"/>
+          <w:szCs w:val="24"/>
+          <w:lang w:eastAsia="es-CR"/>
+        </w:rPr>
+      </w:pPr>
+    </w:p>
+    <w:p>
+      <w:pPr>
+        <w:spacing w:before="100" w:beforeAutospacing="1" w:after="100" w:afterAutospacing="1" w:line="312" w:lineRule="atLeast"/>
+        <w:jc w:val="both"/>
+        <w:rPr>
+          <w:rFonts w:ascii="Trebuchet MS" w:eastAsia="Times New Roman" w:hAnsi="Trebuchet MS" w:cs="Times New Roman"/>
+          <w:sz w:val="24"/>
+          <w:szCs w:val="24"/>
+          <w:lang w:eastAsia="es-CR"/>
+        </w:rPr>
+      </w:pPr>
+    </w:p>
+    <w:p>
+      <w:pPr>
+        <w:spacing w:before="100" w:beforeAutospacing="1" w:after="100" w:afterAutospacing="1" w:line="312" w:lineRule="atLeast"/>
+        <w:jc w:val="both"/>
+        <w:rPr>
+          <w:rFonts w:ascii="Trebuchet MS" w:eastAsia="Times New Roman" w:hAnsi="Trebuchet MS" w:cs="Times New Roman"/>
+          <w:sz w:val="24"/>
+          <w:szCs w:val="24"/>
+          <w:lang w:eastAsia="es-CR"/>
+        </w:rPr>
+      </w:pPr>
+    </w:p>
+    <w:p>
+      <w:pPr>
+        <w:spacing w:before="100" w:beforeAutospacing="1" w:after="100" w:afterAutospacing="1" w:line="312" w:lineRule="atLeast"/>
+        <w:jc w:val="both"/>
+        <w:rPr>
+          <w:rFonts w:ascii="Trebuchet MS" w:eastAsia="Times New Roman" w:hAnsi="Trebuchet MS" w:cs="Times New Roman"/>
+          <w:sz w:val="24"/>
+          <w:szCs w:val="24"/>
+          <w:lang w:eastAsia="es-CR"/>
+        </w:rPr>
+      </w:pPr>
+    </w:p>
+    <w:p>
+      <w:pPr>
+        <w:spacing w:before="100" w:beforeAutospacing="1" w:after="100" w:afterAutospacing="1" w:line="312" w:lineRule="atLeast"/>
+        <w:jc w:val="both"/>
+        <w:rPr>
+          <w:rFonts w:ascii="Trebuchet MS" w:eastAsia="Times New Roman" w:hAnsi="Trebuchet MS" w:cs="Times New Roman"/>
+          <w:sz w:val="24"/>
+          <w:szCs w:val="24"/>
+          <w:lang w:eastAsia="es-CR"/>
+        </w:rPr>
+      </w:pPr>
+      <w:r>
+        <w:rPr>
+          <w:rFonts w:ascii="Trebuchet MS" w:eastAsia="Times New Roman" w:hAnsi="Trebuchet MS" w:cs="Times New Roman"/>
+          <w:sz w:val="24"/>
+          <w:szCs w:val="24"/>
+          <w:lang w:eastAsia="es-CR"/>
+        </w:rPr>
+        <w:lastRenderedPageBreak/>
+        <w:t>y1=11/7</w:t>
+      </w:r>
+      <w:r>
+        <w:rPr>
+          <w:rFonts w:ascii="Trebuchet MS" w:eastAsia="Times New Roman" w:hAnsi="Trebuchet MS" w:cs="Times New Roman"/>
+          <w:sz w:val="24"/>
+          <w:szCs w:val="24"/>
+          <w:lang w:eastAsia="es-CR"/>
+        </w:rPr>
+        <w:tab/>
+        <w:t>y2=-1/7</w:t>
+      </w:r>
+    </w:p>
+    <w:p>
+      <w:pPr>
+        <w:spacing w:before="100" w:beforeAutospacing="1" w:after="100" w:afterAutospacing="1"/>
+        <w:jc w:val="both"/>
+        <w:rPr>
+          <w:rFonts w:ascii="Trebuchet MS" w:eastAsia="Times New Roman" w:hAnsi="Trebuchet MS" w:cs="Times New Roman"/>
+          <w:sz w:val="24"/>
+          <w:szCs w:val="24"/>
+          <w:lang w:val="es-MX" w:eastAsia="es-CR"/>
+        </w:rPr>
+      </w:pPr>
+      <w:r>
+        <w:rPr>
+          <w:rFonts w:ascii="Trebuchet MS" w:eastAsia="Times New Roman" w:hAnsi="Trebuchet MS" w:cs="Times New Roman"/>
+          <w:sz w:val="24"/>
+          <w:szCs w:val="24"/>
+          <w:lang w:val="es-MX" w:eastAsia="es-CR"/>
+        </w:rPr>
+        <w:t>Max w = 20y1+30y2</w:t>
+      </w:r>
+      <w:r>
+        <w:rPr>
+          <w:rFonts w:ascii="Trebuchet MS" w:eastAsia="Times New Roman" w:hAnsi="Trebuchet MS" w:cs="Times New Roman"/>
+          <w:sz w:val="24"/>
+          <w:szCs w:val="24"/>
+          <w:lang w:val="es-MX" w:eastAsia="es-CR"/>
+        </w:rPr>
+        <w:tab/>
+      </w:r>
+    </w:p>
+    <w:p>
+      <w:pPr>
+        <w:spacing w:before="100" w:beforeAutospacing="1" w:after="100" w:afterAutospacing="1"/>
+        <w:jc w:val="both"/>
+        <w:rPr>
+          <w:rFonts w:ascii="Trebuchet MS" w:eastAsia="Times New Roman" w:hAnsi="Trebuchet MS" w:cs="Times New Roman"/>
+          <w:sz w:val="24"/>
+          <w:szCs w:val="24"/>
+          <w:lang w:val="es-MX" w:eastAsia="es-CR"/>
+        </w:rPr>
+      </w:pPr>
+      <w:r>
+        <w:rPr>
+          <w:rFonts w:ascii="Trebuchet MS" w:eastAsia="Times New Roman" w:hAnsi="Trebuchet MS" w:cs="Times New Roman"/>
+          <w:sz w:val="24"/>
+          <w:szCs w:val="24"/>
+          <w:lang w:val="es-MX" w:eastAsia="es-CR"/>
         </w:rPr>
         <w:tab/>
       </w:r>
@@ -13902,7 +15412,174 @@
           <w:rFonts w:ascii="Trebuchet MS" w:eastAsia="Times New Roman" w:hAnsi="Trebuchet MS" w:cs="Times New Roman"/>
           <w:sz w:val="24"/>
           <w:szCs w:val="24"/>
-          <w:lang w:eastAsia="es-CR"/>
+          <w:lang w:val="es-MX" w:eastAsia="es-CR"/>
+        </w:rPr>
+        <w:tab/>
+        <w:t xml:space="preserve">20*11/7+30*-1/7= </w:t>
+      </w:r>
+      <w:r>
+        <w:rPr>
+          <w:rFonts w:ascii="Trebuchet MS" w:eastAsia="Times New Roman" w:hAnsi="Trebuchet MS" w:cs="Times New Roman"/>
+          <w:sz w:val="24"/>
+          <w:szCs w:val="24"/>
+          <w:highlight w:val="yellow"/>
+          <w:lang w:val="es-MX" w:eastAsia="es-CR"/>
+        </w:rPr>
+        <w:t>190/7</w:t>
+      </w:r>
+    </w:p>
+    <w:p>
+      <w:pPr>
+        <w:spacing w:before="100" w:beforeAutospacing="1" w:after="100" w:afterAutospacing="1"/>
+        <w:jc w:val="both"/>
+        <w:rPr>
+          <w:rFonts w:ascii="Trebuchet MS" w:eastAsia="Times New Roman" w:hAnsi="Trebuchet MS" w:cs="Times New Roman"/>
+          <w:sz w:val="24"/>
+          <w:szCs w:val="24"/>
+          <w:lang w:val="es-MX" w:eastAsia="es-CR"/>
+        </w:rPr>
+      </w:pPr>
+    </w:p>
+    <w:p>
+      <w:pPr>
+        <w:spacing w:before="100" w:beforeAutospacing="1" w:after="100" w:afterAutospacing="1"/>
+        <w:jc w:val="both"/>
+        <w:rPr>
+          <w:rFonts w:ascii="Trebuchet MS" w:eastAsia="Times New Roman" w:hAnsi="Trebuchet MS" w:cs="Times New Roman"/>
+          <w:sz w:val="24"/>
+          <w:szCs w:val="24"/>
+          <w:lang w:val="es-MX" w:eastAsia="es-CR"/>
+        </w:rPr>
+      </w:pPr>
+      <w:r>
+        <w:rPr>
+          <w:rFonts w:ascii="Trebuchet MS" w:eastAsia="Times New Roman" w:hAnsi="Trebuchet MS" w:cs="Times New Roman"/>
+          <w:sz w:val="24"/>
+          <w:szCs w:val="24"/>
+          <w:lang w:val="es-MX" w:eastAsia="es-CR"/>
+        </w:rPr>
+        <w:t>Sujeto a:</w:t>
+      </w:r>
+    </w:p>
+    <w:p>
+      <w:pPr>
+        <w:spacing w:before="100" w:beforeAutospacing="1" w:after="100" w:afterAutospacing="1"/>
+        <w:jc w:val="both"/>
+        <w:rPr>
+          <w:rFonts w:ascii="Trebuchet MS" w:eastAsia="Times New Roman" w:hAnsi="Trebuchet MS" w:cs="Times New Roman"/>
+          <w:sz w:val="24"/>
+          <w:szCs w:val="24"/>
+          <w:lang w:val="es-MX" w:eastAsia="es-CR"/>
+        </w:rPr>
+      </w:pPr>
+    </w:p>
+    <w:p>
+      <w:pPr>
+        <w:spacing w:before="100" w:beforeAutospacing="1" w:after="100" w:afterAutospacing="1"/>
+        <w:jc w:val="both"/>
+        <w:rPr>
+          <w:rFonts w:ascii="Trebuchet MS" w:eastAsia="Times New Roman" w:hAnsi="Trebuchet MS" w:cs="Times New Roman"/>
+          <w:sz w:val="24"/>
+          <w:szCs w:val="24"/>
+          <w:lang w:val="es-MX" w:eastAsia="es-CR"/>
+        </w:rPr>
+      </w:pPr>
+      <w:r>
+        <w:rPr>
+          <w:rFonts w:ascii="Trebuchet MS" w:eastAsia="Times New Roman" w:hAnsi="Trebuchet MS" w:cs="Times New Roman"/>
+          <w:sz w:val="24"/>
+          <w:szCs w:val="24"/>
+          <w:lang w:val="es-MX" w:eastAsia="es-CR"/>
+        </w:rPr>
+        <w:t>2y1+y2 &lt;=3</w:t>
+      </w:r>
+      <w:r>
+        <w:rPr>
+          <w:rFonts w:ascii="Trebuchet MS" w:eastAsia="Times New Roman" w:hAnsi="Trebuchet MS" w:cs="Times New Roman"/>
+          <w:sz w:val="24"/>
+          <w:szCs w:val="24"/>
+          <w:lang w:val="es-MX" w:eastAsia="es-CR"/>
+        </w:rPr>
+        <w:t xml:space="preserve"> (1) se relaciona con x</w:t>
+      </w:r>
+    </w:p>
+    <w:p>
+      <w:pPr>
+        <w:spacing w:before="100" w:beforeAutospacing="1" w:after="100" w:afterAutospacing="1"/>
+        <w:jc w:val="both"/>
+        <w:rPr>
+          <w:rFonts w:ascii="Trebuchet MS" w:eastAsia="Times New Roman" w:hAnsi="Trebuchet MS" w:cs="Times New Roman"/>
+          <w:sz w:val="24"/>
+          <w:szCs w:val="24"/>
+          <w:lang w:val="es-MX" w:eastAsia="es-CR"/>
+        </w:rPr>
+      </w:pPr>
+      <w:r>
+        <w:rPr>
+          <w:rFonts w:ascii="Trebuchet MS" w:eastAsia="Times New Roman" w:hAnsi="Trebuchet MS" w:cs="Times New Roman"/>
+          <w:sz w:val="24"/>
+          <w:szCs w:val="24"/>
+          <w:lang w:val="es-MX" w:eastAsia="es-CR"/>
+        </w:rPr>
+        <w:t>2y1+y2=3</w:t>
+      </w:r>
+    </w:p>
+    <w:p>
+      <w:pPr>
+        <w:spacing w:before="100" w:beforeAutospacing="1" w:after="100" w:afterAutospacing="1"/>
+        <w:jc w:val="both"/>
+        <w:rPr>
+          <w:rFonts w:ascii="Trebuchet MS" w:eastAsia="Times New Roman" w:hAnsi="Trebuchet MS" w:cs="Times New Roman"/>
+          <w:sz w:val="24"/>
+          <w:szCs w:val="24"/>
+          <w:lang w:val="es-MX" w:eastAsia="es-CR"/>
+        </w:rPr>
+      </w:pPr>
+      <w:r>
+        <w:rPr>
+          <w:rFonts w:ascii="Trebuchet MS" w:eastAsia="Times New Roman" w:hAnsi="Trebuchet MS" w:cs="Times New Roman"/>
+          <w:sz w:val="24"/>
+          <w:szCs w:val="24"/>
+          <w:lang w:val="es-MX" w:eastAsia="es-CR"/>
+        </w:rPr>
+        <w:t>2y1+y</w:t>
+      </w:r>
+      <w:r>
+        <w:rPr>
+          <w:rFonts w:ascii="Trebuchet MS" w:eastAsia="Times New Roman" w:hAnsi="Trebuchet MS" w:cs="Times New Roman"/>
+          <w:sz w:val="24"/>
+          <w:szCs w:val="24"/>
+          <w:lang w:val="es-MX" w:eastAsia="es-CR"/>
+        </w:rPr>
+        <w:t>2-3</w:t>
+      </w:r>
+    </w:p>
+    <w:p>
+      <w:pPr>
+        <w:spacing w:before="100" w:beforeAutospacing="1" w:after="100" w:afterAutospacing="1"/>
+        <w:jc w:val="both"/>
+        <w:rPr>
+          <w:rFonts w:ascii="Trebuchet MS" w:eastAsia="Times New Roman" w:hAnsi="Trebuchet MS" w:cs="Times New Roman"/>
+          <w:sz w:val="24"/>
+          <w:szCs w:val="24"/>
+          <w:lang w:val="es-MX" w:eastAsia="es-CR"/>
+        </w:rPr>
+      </w:pPr>
+      <w:r>
+        <w:rPr>
+          <w:rFonts w:ascii="Trebuchet MS" w:eastAsia="Times New Roman" w:hAnsi="Trebuchet MS" w:cs="Times New Roman"/>
+          <w:sz w:val="24"/>
+          <w:szCs w:val="24"/>
+          <w:lang w:val="es-MX" w:eastAsia="es-CR"/>
+        </w:rPr>
+        <w:t>2*11/7+-1/7-3 = 0</w:t>
+      </w:r>
+      <w:r>
+        <w:rPr>
+          <w:rFonts w:ascii="Trebuchet MS" w:eastAsia="Times New Roman" w:hAnsi="Trebuchet MS" w:cs="Times New Roman"/>
+          <w:sz w:val="24"/>
+          <w:szCs w:val="24"/>
+          <w:lang w:val="es-MX" w:eastAsia="es-CR"/>
         </w:rPr>
         <w:tab/>
       </w:r>
@@ -13911,11 +15588,274 @@
           <w:rFonts w:ascii="Trebuchet MS" w:eastAsia="Times New Roman" w:hAnsi="Trebuchet MS" w:cs="Times New Roman"/>
           <w:sz w:val="24"/>
           <w:szCs w:val="24"/>
+          <w:highlight w:val="yellow"/>
+          <w:lang w:val="es-MX" w:eastAsia="es-CR"/>
+        </w:rPr>
+        <w:t>x=0</w:t>
+      </w:r>
+      <w:r>
+        <w:rPr>
+          <w:rFonts w:ascii="Trebuchet MS" w:eastAsia="Times New Roman" w:hAnsi="Trebuchet MS" w:cs="Times New Roman"/>
+          <w:sz w:val="24"/>
+          <w:szCs w:val="24"/>
+          <w:lang w:val="es-MX" w:eastAsia="es-CR"/>
+        </w:rPr>
+        <w:tab/>
+      </w:r>
+    </w:p>
+    <w:p>
+      <w:pPr>
+        <w:spacing w:before="100" w:beforeAutospacing="1" w:after="100" w:afterAutospacing="1"/>
+        <w:jc w:val="both"/>
+        <w:rPr>
+          <w:rFonts w:ascii="Trebuchet MS" w:eastAsia="Times New Roman" w:hAnsi="Trebuchet MS" w:cs="Times New Roman"/>
+          <w:sz w:val="24"/>
+          <w:szCs w:val="24"/>
+          <w:lang w:val="es-MX" w:eastAsia="es-CR"/>
+        </w:rPr>
+      </w:pPr>
+    </w:p>
+    <w:p>
+      <w:pPr>
+        <w:spacing w:before="100" w:beforeAutospacing="1" w:after="100" w:afterAutospacing="1"/>
+        <w:jc w:val="both"/>
+        <w:rPr>
+          <w:rFonts w:ascii="Trebuchet MS" w:eastAsia="Times New Roman" w:hAnsi="Trebuchet MS" w:cs="Times New Roman"/>
+          <w:sz w:val="24"/>
+          <w:szCs w:val="24"/>
+          <w:lang w:val="es-MX" w:eastAsia="es-CR"/>
+        </w:rPr>
+      </w:pPr>
+    </w:p>
+    <w:p>
+      <w:pPr>
+        <w:spacing w:before="100" w:beforeAutospacing="1" w:after="100" w:afterAutospacing="1"/>
+        <w:jc w:val="both"/>
+        <w:rPr>
+          <w:rFonts w:ascii="Trebuchet MS" w:eastAsia="Times New Roman" w:hAnsi="Trebuchet MS" w:cs="Times New Roman"/>
+          <w:sz w:val="24"/>
+          <w:szCs w:val="24"/>
+          <w:lang w:val="es-MX" w:eastAsia="es-CR"/>
+        </w:rPr>
+      </w:pPr>
+      <w:r>
+        <w:rPr>
+          <w:rFonts w:ascii="Trebuchet MS" w:eastAsia="Times New Roman" w:hAnsi="Trebuchet MS" w:cs="Times New Roman"/>
+          <w:sz w:val="24"/>
+          <w:szCs w:val="24"/>
+          <w:lang w:val="es-MX" w:eastAsia="es-CR"/>
+        </w:rPr>
+        <w:t>3y1+5y2&lt;=4</w:t>
+      </w:r>
+    </w:p>
+    <w:p>
+      <w:pPr>
+        <w:spacing w:before="100" w:beforeAutospacing="1" w:after="100" w:afterAutospacing="1"/>
+        <w:jc w:val="both"/>
+        <w:rPr>
+          <w:rFonts w:ascii="Trebuchet MS" w:eastAsia="Times New Roman" w:hAnsi="Trebuchet MS" w:cs="Times New Roman"/>
+          <w:sz w:val="24"/>
+          <w:szCs w:val="24"/>
+          <w:lang w:val="es-MX" w:eastAsia="es-CR"/>
+        </w:rPr>
+      </w:pPr>
+      <w:r>
+        <w:rPr>
+          <w:rFonts w:ascii="Trebuchet MS" w:eastAsia="Times New Roman" w:hAnsi="Trebuchet MS" w:cs="Times New Roman"/>
+          <w:sz w:val="24"/>
+          <w:szCs w:val="24"/>
+          <w:lang w:val="es-MX" w:eastAsia="es-CR"/>
+        </w:rPr>
+        <w:t>3y1+5y2=4</w:t>
+      </w:r>
+    </w:p>
+    <w:p>
+      <w:pPr>
+        <w:spacing w:before="100" w:beforeAutospacing="1" w:after="100" w:afterAutospacing="1"/>
+        <w:jc w:val="both"/>
+        <w:rPr>
+          <w:rFonts w:ascii="Trebuchet MS" w:eastAsia="Times New Roman" w:hAnsi="Trebuchet MS" w:cs="Times New Roman"/>
+          <w:sz w:val="24"/>
+          <w:szCs w:val="24"/>
+          <w:lang w:val="es-MX" w:eastAsia="es-CR"/>
+        </w:rPr>
+      </w:pPr>
+      <w:r>
+        <w:rPr>
+          <w:rFonts w:ascii="Trebuchet MS" w:eastAsia="Times New Roman" w:hAnsi="Trebuchet MS" w:cs="Times New Roman"/>
+          <w:sz w:val="24"/>
+          <w:szCs w:val="24"/>
+          <w:lang w:val="es-MX" w:eastAsia="es-CR"/>
+        </w:rPr>
+        <w:t>3y1+5y2</w:t>
+      </w:r>
+      <w:r>
+        <w:rPr>
+          <w:rFonts w:ascii="Trebuchet MS" w:eastAsia="Times New Roman" w:hAnsi="Trebuchet MS" w:cs="Times New Roman"/>
+          <w:sz w:val="24"/>
+          <w:szCs w:val="24"/>
+          <w:lang w:val="es-MX" w:eastAsia="es-CR"/>
+        </w:rPr>
+        <w:t>-</w:t>
+      </w:r>
+      <w:r>
+        <w:rPr>
+          <w:rFonts w:ascii="Trebuchet MS" w:eastAsia="Times New Roman" w:hAnsi="Trebuchet MS" w:cs="Times New Roman"/>
+          <w:sz w:val="24"/>
+          <w:szCs w:val="24"/>
+          <w:lang w:val="es-MX" w:eastAsia="es-CR"/>
+        </w:rPr>
+        <w:t>4</w:t>
+      </w:r>
+    </w:p>
+    <w:p>
+      <w:pPr>
+        <w:spacing w:before="100" w:beforeAutospacing="1" w:after="100" w:afterAutospacing="1"/>
+        <w:jc w:val="both"/>
+        <w:rPr>
+          <w:rFonts w:ascii="Trebuchet MS" w:eastAsia="Times New Roman" w:hAnsi="Trebuchet MS" w:cs="Times New Roman"/>
+          <w:sz w:val="24"/>
+          <w:szCs w:val="24"/>
+          <w:lang w:val="es-MX" w:eastAsia="es-CR"/>
+        </w:rPr>
+      </w:pPr>
+      <w:r>
+        <w:rPr>
+          <w:rFonts w:ascii="Trebuchet MS" w:eastAsia="Times New Roman" w:hAnsi="Trebuchet MS" w:cs="Times New Roman"/>
+          <w:sz w:val="24"/>
+          <w:szCs w:val="24"/>
+          <w:lang w:val="es-MX" w:eastAsia="es-CR"/>
+        </w:rPr>
+        <w:t>3*11/7+5*-1/7-4 =0</w:t>
+      </w:r>
+      <w:r>
+        <w:rPr>
+          <w:rFonts w:ascii="Trebuchet MS" w:eastAsia="Times New Roman" w:hAnsi="Trebuchet MS" w:cs="Times New Roman"/>
+          <w:sz w:val="24"/>
+          <w:szCs w:val="24"/>
+          <w:lang w:val="es-MX" w:eastAsia="es-CR"/>
+        </w:rPr>
+        <w:tab/>
+        <w:t xml:space="preserve"> </w:t>
+      </w:r>
+      <w:r>
+        <w:rPr>
+          <w:rFonts w:ascii="Trebuchet MS" w:eastAsia="Times New Roman" w:hAnsi="Trebuchet MS" w:cs="Times New Roman"/>
+          <w:sz w:val="24"/>
+          <w:szCs w:val="24"/>
+          <w:highlight w:val="yellow"/>
+          <w:lang w:val="es-MX" w:eastAsia="es-CR"/>
+        </w:rPr>
+        <w:t>y=0</w:t>
+      </w:r>
+    </w:p>
+    <w:p>
+      <w:pPr>
+        <w:spacing w:before="100" w:beforeAutospacing="1" w:after="100" w:afterAutospacing="1"/>
+        <w:jc w:val="both"/>
+        <w:rPr>
+          <w:rFonts w:ascii="Trebuchet MS" w:eastAsia="Times New Roman" w:hAnsi="Trebuchet MS" w:cs="Times New Roman"/>
+          <w:sz w:val="24"/>
+          <w:szCs w:val="24"/>
+          <w:lang w:val="es-MX" w:eastAsia="es-CR"/>
+        </w:rPr>
+      </w:pPr>
+    </w:p>
+    <w:p>
+      <w:pPr>
+        <w:spacing w:before="100" w:beforeAutospacing="1" w:after="100" w:afterAutospacing="1" w:line="312" w:lineRule="atLeast"/>
+        <w:jc w:val="both"/>
+        <w:rPr>
+          <w:rFonts w:ascii="Trebuchet MS" w:eastAsia="Times New Roman" w:hAnsi="Trebuchet MS" w:cs="Times New Roman"/>
+          <w:sz w:val="24"/>
+          <w:szCs w:val="24"/>
+          <w:lang w:val="es-MX" w:eastAsia="es-CR"/>
+        </w:rPr>
+      </w:pPr>
+      <w:r>
+        <w:rPr>
+          <w:rFonts w:ascii="Trebuchet MS" w:eastAsia="Times New Roman" w:hAnsi="Trebuchet MS" w:cs="Times New Roman"/>
+          <w:sz w:val="24"/>
+          <w:szCs w:val="24"/>
+          <w:lang w:val="es-MX" w:eastAsia="es-CR"/>
+        </w:rPr>
+        <w:t>Y1&lt;=1</w:t>
+      </w:r>
+    </w:p>
+    <w:p>
+      <w:pPr>
+        <w:spacing w:before="100" w:beforeAutospacing="1" w:after="100" w:afterAutospacing="1" w:line="312" w:lineRule="atLeast"/>
+        <w:jc w:val="both"/>
+        <w:rPr>
+          <w:rFonts w:ascii="Trebuchet MS" w:eastAsia="Times New Roman" w:hAnsi="Trebuchet MS" w:cs="Times New Roman"/>
+          <w:sz w:val="24"/>
+          <w:szCs w:val="24"/>
+          <w:lang w:val="es-MX" w:eastAsia="es-CR"/>
+        </w:rPr>
+      </w:pPr>
+      <w:r>
+        <w:rPr>
+          <w:rFonts w:ascii="Trebuchet MS" w:eastAsia="Times New Roman" w:hAnsi="Trebuchet MS" w:cs="Times New Roman"/>
+          <w:sz w:val="24"/>
+          <w:szCs w:val="24"/>
+          <w:lang w:val="es-MX" w:eastAsia="es-CR"/>
+        </w:rPr>
+        <w:t>-y1&lt;=0</w:t>
+      </w:r>
+    </w:p>
+    <w:p>
+      <w:pPr>
+        <w:spacing w:before="100" w:beforeAutospacing="1" w:after="100" w:afterAutospacing="1" w:line="312" w:lineRule="atLeast"/>
+        <w:jc w:val="both"/>
+        <w:rPr>
+          <w:rFonts w:ascii="Trebuchet MS" w:eastAsia="Times New Roman" w:hAnsi="Trebuchet MS" w:cs="Times New Roman"/>
+          <w:sz w:val="24"/>
+          <w:szCs w:val="24"/>
+          <w:lang w:val="es-MX" w:eastAsia="es-CR"/>
+        </w:rPr>
+      </w:pPr>
+      <w:r>
+        <w:rPr>
+          <w:rFonts w:ascii="Trebuchet MS" w:eastAsia="Times New Roman" w:hAnsi="Trebuchet MS" w:cs="Times New Roman"/>
+          <w:sz w:val="24"/>
+          <w:szCs w:val="24"/>
+          <w:lang w:val="es-MX" w:eastAsia="es-CR"/>
+        </w:rPr>
+        <w:t>Y2&lt;=1</w:t>
+      </w:r>
+    </w:p>
+    <w:p>
+      <w:pPr>
+        <w:spacing w:before="100" w:beforeAutospacing="1" w:after="100" w:afterAutospacing="1" w:line="312" w:lineRule="atLeast"/>
+        <w:jc w:val="both"/>
+        <w:rPr>
+          <w:rFonts w:ascii="Trebuchet MS" w:eastAsia="Times New Roman" w:hAnsi="Trebuchet MS" w:cs="Times New Roman"/>
+          <w:sz w:val="24"/>
+          <w:szCs w:val="24"/>
+          <w:lang w:val="es-MX" w:eastAsia="es-CR"/>
+        </w:rPr>
+      </w:pPr>
+      <w:r>
+        <w:rPr>
+          <w:rFonts w:ascii="Trebuchet MS" w:eastAsia="Times New Roman" w:hAnsi="Trebuchet MS" w:cs="Times New Roman"/>
+          <w:sz w:val="24"/>
+          <w:szCs w:val="24"/>
+          <w:lang w:val="es-MX" w:eastAsia="es-CR"/>
+        </w:rPr>
+        <w:t>-y2&lt;=0</w:t>
+      </w:r>
+    </w:p>
+    <w:p>
+      <w:pPr>
+        <w:spacing w:before="100" w:beforeAutospacing="1" w:after="100" w:afterAutospacing="1" w:line="312" w:lineRule="atLeast"/>
+        <w:jc w:val="both"/>
+        <w:rPr>
+          <w:rFonts w:ascii="Trebuchet MS" w:eastAsia="Times New Roman" w:hAnsi="Trebuchet MS" w:cs="Times New Roman"/>
+          <w:sz w:val="24"/>
+          <w:szCs w:val="24"/>
           <w:lang w:eastAsia="es-CR"/>
         </w:rPr>
-        <w:tab/>
-        <w:t>3*0+4*20/3 = 80/3</w:t>
-      </w:r>
+      </w:pPr>
     </w:p>
     <w:sectPr>
       <w:pgSz w:w="12240" w:h="15840"/>

</xml_diff>